<commit_message>
Added git links to report
</commit_message>
<xml_diff>
--- a/H1B_Capstone/Summaries/H1B_Final_Report.docx
+++ b/H1B_Capstone/Summaries/H1B_Final_Report.docx
@@ -158,14 +158,27 @@
       <w:r>
         <w:t xml:space="preserve">Figure </w:t>
       </w:r>
-      <w:fldSimple w:instr=" SEQ Figure \* ARABIC ">
-        <w:r>
-          <w:rPr>
-            <w:noProof/>
-          </w:rPr>
-          <w:t>1</w:t>
-        </w:r>
-      </w:fldSimple>
+      <w:r>
+        <w:fldChar w:fldCharType="begin"/>
+      </w:r>
+      <w:r>
+        <w:instrText xml:space="preserve"> SEQ Figure \* ARABIC </w:instrText>
+      </w:r>
+      <w:r>
+        <w:fldChar w:fldCharType="separate"/>
+      </w:r>
+      <w:r>
+        <w:rPr>
+          <w:noProof/>
+        </w:rPr>
+        <w:t>1</w:t>
+      </w:r>
+      <w:r>
+        <w:rPr>
+          <w:noProof/>
+        </w:rPr>
+        <w:fldChar w:fldCharType="end"/>
+      </w:r>
       <w:r>
         <w:t>. Certified applications by year</w:t>
       </w:r>
@@ -271,14 +284,27 @@
       <w:r>
         <w:t xml:space="preserve">Figure </w:t>
       </w:r>
-      <w:fldSimple w:instr=" SEQ Figure \* ARABIC ">
-        <w:r>
-          <w:rPr>
-            <w:noProof/>
-          </w:rPr>
-          <w:t>2</w:t>
-        </w:r>
-      </w:fldSimple>
+      <w:r>
+        <w:fldChar w:fldCharType="begin"/>
+      </w:r>
+      <w:r>
+        <w:instrText xml:space="preserve"> SEQ Figure \* ARABIC </w:instrText>
+      </w:r>
+      <w:r>
+        <w:fldChar w:fldCharType="separate"/>
+      </w:r>
+      <w:r>
+        <w:rPr>
+          <w:noProof/>
+        </w:rPr>
+        <w:t>2</w:t>
+      </w:r>
+      <w:r>
+        <w:rPr>
+          <w:noProof/>
+        </w:rPr>
+        <w:fldChar w:fldCharType="end"/>
+      </w:r>
       <w:r>
         <w:t>. Wage histograms.</w:t>
       </w:r>
@@ -354,14 +380,27 @@
         <w:lastRenderedPageBreak/>
         <w:t xml:space="preserve">Figure </w:t>
       </w:r>
-      <w:fldSimple w:instr=" SEQ Figure \* ARABIC ">
-        <w:r>
-          <w:rPr>
-            <w:noProof/>
-          </w:rPr>
-          <w:t>3</w:t>
-        </w:r>
-      </w:fldSimple>
+      <w:r>
+        <w:fldChar w:fldCharType="begin"/>
+      </w:r>
+      <w:r>
+        <w:instrText xml:space="preserve"> SEQ Figure \* ARABIC </w:instrText>
+      </w:r>
+      <w:r>
+        <w:fldChar w:fldCharType="separate"/>
+      </w:r>
+      <w:r>
+        <w:rPr>
+          <w:noProof/>
+        </w:rPr>
+        <w:t>3</w:t>
+      </w:r>
+      <w:r>
+        <w:rPr>
+          <w:noProof/>
+        </w:rPr>
+        <w:fldChar w:fldCharType="end"/>
+      </w:r>
     </w:p>
     <w:p>
       <w:r>
@@ -461,14 +500,27 @@
         <w:lastRenderedPageBreak/>
         <w:t xml:space="preserve">Figure </w:t>
       </w:r>
-      <w:fldSimple w:instr=" SEQ Figure \* ARABIC ">
-        <w:r>
-          <w:rPr>
-            <w:noProof/>
-          </w:rPr>
-          <w:t>4</w:t>
-        </w:r>
-      </w:fldSimple>
+      <w:r>
+        <w:fldChar w:fldCharType="begin"/>
+      </w:r>
+      <w:r>
+        <w:instrText xml:space="preserve"> SEQ Figure \* ARABIC </w:instrText>
+      </w:r>
+      <w:r>
+        <w:fldChar w:fldCharType="separate"/>
+      </w:r>
+      <w:r>
+        <w:rPr>
+          <w:noProof/>
+        </w:rPr>
+        <w:t>4</w:t>
+      </w:r>
+      <w:r>
+        <w:rPr>
+          <w:noProof/>
+        </w:rPr>
+        <w:fldChar w:fldCharType="end"/>
+      </w:r>
       <w:r>
         <w:t>. County Population vs. Prevailing Wage.</w:t>
       </w:r>
@@ -567,10 +619,28 @@
     </w:p>
     <w:p>
       <w:r>
-        <w:t xml:space="preserve">For my final analysis, I chose to drop all incomplete records. This </w:t>
-      </w:r>
-      <w:r>
-        <w:t xml:space="preserve">left me with 2,790,057 records with witch to train and test my model. I recognize that I am dropping some records from my cleaned dataset, but for the parameters that I eventually ended up choosing (see section </w:t>
+        <w:t xml:space="preserve">For </w:t>
+      </w:r>
+      <w:r>
+        <w:t xml:space="preserve">the classification </w:t>
+      </w:r>
+      <w:r>
+        <w:t>analysis, I drop</w:t>
+      </w:r>
+      <w:r>
+        <w:t>ped</w:t>
+      </w:r>
+      <w:r>
+        <w:t xml:space="preserve"> all incomplete records. This </w:t>
+      </w:r>
+      <w:r>
+        <w:t xml:space="preserve">left me with 2,790,057 records with witch to train and test my model. </w:t>
+      </w:r>
+      <w:r>
+        <w:t>F</w:t>
+      </w:r>
+      <w:r>
+        <w:t xml:space="preserve">or the parameters that I eventually ended up choosing (see section </w:t>
       </w:r>
       <w:r>
         <w:t>5.</w:t>
@@ -585,10 +655,27 @@
         <w:t>I</w:t>
       </w:r>
       <w:r>
-        <w:t xml:space="preserve"> feel as though it would not be too difficult to have this information for any application being processed. </w:t>
-      </w:r>
-      <w:r>
-        <w:t xml:space="preserve">Since this is a classification problem and based on the size of the dataset I decided to use the SGD Classifier from </w:t>
+        <w:t xml:space="preserve"> feel as though it would not be too difficult to have</w:t>
+      </w:r>
+      <w:r>
+        <w:t xml:space="preserve"> all pieces of</w:t>
+      </w:r>
+      <w:r>
+        <w:t xml:space="preserve"> this information for any application being processed. Since this is a classification problem</w:t>
+      </w:r>
+      <w:r>
+        <w:t>,</w:t>
+      </w:r>
+      <w:r>
+        <w:t xml:space="preserve"> and based on the size of the dataset</w:t>
+      </w:r>
+      <w:r>
+        <w:t>,</w:t>
+      </w:r>
+      <w:bookmarkStart w:id="0" w:name="_GoBack"/>
+      <w:bookmarkEnd w:id="0"/>
+      <w:r>
+        <w:t xml:space="preserve"> I decided to use the SGD Classifier from </w:t>
       </w:r>
       <w:proofErr w:type="spellStart"/>
       <w:r>
@@ -612,13 +699,24 @@
         <w:t xml:space="preserve">The code that I used to perform the cross-validations can be found </w:t>
       </w:r>
       <w:r>
-        <w:rPr>
-          <w:highlight w:val="yellow"/>
-        </w:rPr>
         <w:t>here</w:t>
       </w:r>
       <w:r>
         <w:t>:</w:t>
+      </w:r>
+      <w:r>
+        <w:t xml:space="preserve"> </w:t>
+      </w:r>
+      <w:hyperlink r:id="rId12" w:history="1">
+        <w:r>
+          <w:rPr>
+            <w:rStyle w:val="Hyperlink"/>
+          </w:rPr>
+          <w:t>https://github.com/Liptoni/Springboard/blob/master/H1B_Capstone/python/cross_validation.py</w:t>
+        </w:r>
+      </w:hyperlink>
+      <w:r>
+        <w:t xml:space="preserve"> </w:t>
       </w:r>
     </w:p>
     <w:p>
@@ -780,10 +878,16 @@
       </w:r>
       <w:proofErr w:type="spellEnd"/>
       <w:r>
-        <w:t>, squared hinge, and perceptron. I chose to use test all five. The penalty hyperparameter is the regularization term used by the model. By default</w:t>
-      </w:r>
-      <w:r>
-        <w:t>, the</w:t>
+        <w:t xml:space="preserve">, squared hinge, and perceptron. I chose to use test all five. The penalty hyperparameter is the regularization term used by the model. </w:t>
+      </w:r>
+      <w:r>
+        <w:t>T</w:t>
+      </w:r>
+      <w:r>
+        <w:t>he</w:t>
+      </w:r>
+      <w:r>
+        <w:t xml:space="preserve"> default</w:t>
       </w:r>
       <w:r>
         <w:t xml:space="preserve"> SG</w:t>
@@ -809,15 +913,7 @@
         <w:t xml:space="preserve"> I was consistently seeing optimal alphas of 0.1 or 1. I decided to shift the range of alphas to test to 0.01</w:t>
       </w:r>
       <w:r>
-        <w:t xml:space="preserve"> to 10 by orders of 10 </w:t>
-      </w:r>
-      <w:proofErr w:type="gramStart"/>
-      <w:r>
-        <w:t>in order to</w:t>
-      </w:r>
-      <w:proofErr w:type="gramEnd"/>
-      <w:r>
-        <w:t xml:space="preserve"> determine if larger values of alpha would be selected by the cross-validation. I settled on this range for further testing. Finally, </w:t>
+        <w:t xml:space="preserve"> to 10 by orders of 10 to determine if larger values of alpha would be selected by the cross-validation. I settled on this range for further testing. Finally, </w:t>
       </w:r>
       <w:proofErr w:type="spellStart"/>
       <w:r>
@@ -825,7 +921,7 @@
       </w:r>
       <w:proofErr w:type="spellEnd"/>
       <w:r>
-        <w:t xml:space="preserve"> determines the maximum number of passes over the training data. I chose four values to test: 5, 10, 100, 1000. </w:t>
+        <w:t xml:space="preserve"> determines the number of passes over the training data. I chose four values to test: 5, 10, 100, 1000. </w:t>
       </w:r>
     </w:p>
     <w:p>
@@ -974,8 +1070,6 @@
       <w:r>
         <w:t>D</w:t>
       </w:r>
-      <w:bookmarkStart w:id="0" w:name="_GoBack"/>
-      <w:bookmarkEnd w:id="0"/>
       <w:r>
         <w:t xml:space="preserve"> Classifier to fit individual chunks of 10,000. As with the cross-validation step, I split the data into training and testing sets, holding 25% of the data for testing the fit of the model. I used the accuracy score as well as </w:t>
       </w:r>
@@ -1003,24 +1097,27 @@
         <w:t xml:space="preserve"> shows the features, hyper-parameters, and scores for each of the full models I tested.</w:t>
       </w:r>
       <w:r>
-        <w:t xml:space="preserve">  The code that I used to run the </w:t>
-      </w:r>
-      <w:proofErr w:type="gramStart"/>
-      <w:r>
-        <w:t>full  model</w:t>
-      </w:r>
-      <w:proofErr w:type="gramEnd"/>
-      <w:r>
-        <w:t xml:space="preserve"> can be found </w:t>
-      </w:r>
-      <w:r>
-        <w:rPr>
-          <w:highlight w:val="yellow"/>
-        </w:rPr>
+        <w:t xml:space="preserve">  The code that I used to run the full  model can be found </w:t>
+      </w:r>
+      <w:r>
         <w:t>here</w:t>
       </w:r>
       <w:r>
         <w:t xml:space="preserve">:    </w:t>
+      </w:r>
+      <w:r>
+        <w:t xml:space="preserve">  </w:t>
+      </w:r>
+      <w:hyperlink r:id="rId13" w:history="1">
+        <w:r>
+          <w:rPr>
+            <w:rStyle w:val="Hyperlink"/>
+          </w:rPr>
+          <w:t>https://github.com/Liptoni/Springboard/blob/master/H1B_Capstone/python/analysis.py</w:t>
+        </w:r>
+      </w:hyperlink>
+      <w:r>
+        <w:t xml:space="preserve"> </w:t>
       </w:r>
     </w:p>
     <w:p>
@@ -1032,14 +1129,27 @@
         <w:lastRenderedPageBreak/>
         <w:t xml:space="preserve">Table </w:t>
       </w:r>
-      <w:fldSimple w:instr=" SEQ Table \* ARABIC ">
-        <w:r>
-          <w:rPr>
-            <w:noProof/>
-          </w:rPr>
-          <w:t>1</w:t>
-        </w:r>
-      </w:fldSimple>
+      <w:r>
+        <w:fldChar w:fldCharType="begin"/>
+      </w:r>
+      <w:r>
+        <w:instrText xml:space="preserve"> SEQ Table \* ARABIC </w:instrText>
+      </w:r>
+      <w:r>
+        <w:fldChar w:fldCharType="separate"/>
+      </w:r>
+      <w:r>
+        <w:rPr>
+          <w:noProof/>
+        </w:rPr>
+        <w:t>1</w:t>
+      </w:r>
+      <w:r>
+        <w:rPr>
+          <w:noProof/>
+        </w:rPr>
+        <w:fldChar w:fldCharType="end"/>
+      </w:r>
       <w:r>
         <w:t>: Full Model Results</w:t>
       </w:r>
@@ -3274,14 +3384,27 @@
       <w:r>
         <w:t xml:space="preserve">Figure </w:t>
       </w:r>
-      <w:fldSimple w:instr=" SEQ Figure \* ARABIC ">
-        <w:r>
-          <w:rPr>
-            <w:noProof/>
-          </w:rPr>
-          <w:t>5</w:t>
-        </w:r>
-      </w:fldSimple>
+      <w:r>
+        <w:fldChar w:fldCharType="begin"/>
+      </w:r>
+      <w:r>
+        <w:instrText xml:space="preserve"> SEQ Figure \* ARABIC </w:instrText>
+      </w:r>
+      <w:r>
+        <w:fldChar w:fldCharType="separate"/>
+      </w:r>
+      <w:r>
+        <w:rPr>
+          <w:noProof/>
+        </w:rPr>
+        <w:t>5</w:t>
+      </w:r>
+      <w:r>
+        <w:rPr>
+          <w:noProof/>
+        </w:rPr>
+        <w:fldChar w:fldCharType="end"/>
+      </w:r>
       <w:r>
         <w:t>: t-SNE Plot of 10,000 Application Records</w:t>
       </w:r>
@@ -3307,7 +3430,7 @@
                     <pic:cNvPicPr/>
                   </pic:nvPicPr>
                   <pic:blipFill rotWithShape="1">
-                    <a:blip r:embed="rId12">
+                    <a:blip r:embed="rId14">
                       <a:extLst>
                         <a:ext uri="{28A0092B-C50C-407E-A947-70E740481C1C}">
                           <a14:useLocalDpi xmlns:a14="http://schemas.microsoft.com/office/drawing/2010/main" val="0"/>
@@ -3347,13 +3470,21 @@
         <w:t xml:space="preserve">The code used to generate this t-SNE plot can be found </w:t>
       </w:r>
       <w:r>
-        <w:rPr>
-          <w:highlight w:val="yellow"/>
-        </w:rPr>
         <w:t>here</w:t>
       </w:r>
       <w:r>
         <w:t xml:space="preserve">: </w:t>
+      </w:r>
+      <w:hyperlink r:id="rId15" w:history="1">
+        <w:r>
+          <w:rPr>
+            <w:rStyle w:val="Hyperlink"/>
+          </w:rPr>
+          <w:t>https://github.com/Liptoni/Springboard/blob/master/H1B_Capstone/python/analysis_tsne.py</w:t>
+        </w:r>
+      </w:hyperlink>
+      <w:r>
+        <w:t xml:space="preserve"> </w:t>
       </w:r>
     </w:p>
     <w:p>
@@ -4392,7 +4523,7 @@
 </file>
 
 <file path=customXml/itemProps1.xml><?xml version="1.0" encoding="utf-8"?>
-<ds:datastoreItem xmlns:ds="http://schemas.openxmlformats.org/officeDocument/2006/customXml" ds:itemID="{1E4CBD88-3138-44B1-B816-78CE0BD397C1}">
+<ds:datastoreItem xmlns:ds="http://schemas.openxmlformats.org/officeDocument/2006/customXml" ds:itemID="{762A5019-869F-49AF-A0B7-A683299A0F3C}">
   <ds:schemaRefs>
     <ds:schemaRef ds:uri="http://schemas.openxmlformats.org/officeDocument/2006/bibliography"/>
   </ds:schemaRefs>

</xml_diff>

<commit_message>
Updating after imbalance correction testing
</commit_message>
<xml_diff>
--- a/H1B_Capstone/Summaries/H1B_Final_Report.docx
+++ b/H1B_Capstone/Summaries/H1B_Final_Report.docx
@@ -672,8 +672,6 @@
       <w:r>
         <w:t>,</w:t>
       </w:r>
-      <w:bookmarkStart w:id="0" w:name="_GoBack"/>
-      <w:bookmarkEnd w:id="0"/>
       <w:r>
         <w:t xml:space="preserve"> I decided to use the SGD Classifier from </w:t>
       </w:r>
@@ -1011,11 +1009,147 @@
       </w:r>
     </w:p>
     <w:p>
+      <w:r>
+        <w:t xml:space="preserve">Finally, noting a sever intrinsic imbalance between certified and denied applications in the data, I tried two methods of correcting for this imbalance. First, I assigned class weights to the classifiers directly in </w:t>
+      </w:r>
+      <w:proofErr w:type="spellStart"/>
+      <w:r>
+        <w:t>Scikit-learn’s</w:t>
+      </w:r>
+      <w:proofErr w:type="spellEnd"/>
+      <w:r>
+        <w:t xml:space="preserve"> SGD Classifier function. I attempted this exercise two ways. During cross-validation I set the class weights parameter to be ‘balanced’ and then ran my normal cross validation steps. Unfortunately, the SGD classifier’s partial fit function (see section 5.2) does not support this method so I also calculated the class weights for my training data and fed that directly into the SGD classifier’s class weight parameter. Finally, I performed cross validation after passing my training data through the SMOTE function of the imbalanced learn package. This function implements a synthetic minority over-sampling technique meant to balance the data fed to the training model. </w:t>
+      </w:r>
+    </w:p>
+    <w:p>
       <w:pPr>
         <w:pStyle w:val="Heading2"/>
       </w:pPr>
       <w:r>
         <w:t>5.2 Testing Models on the Full Dataset</w:t>
+      </w:r>
+    </w:p>
+    <w:p>
+      <w:r>
+        <w:t xml:space="preserve">Interestingly, there were several models that produced the same score during cross-validation. I believe that this is because the model has a very hard time predicting “denied” applications but is fairly good at </w:t>
+      </w:r>
+      <w:r>
+        <w:lastRenderedPageBreak/>
+        <w:t xml:space="preserve">predicting “certified” applications. </w:t>
+      </w:r>
+      <w:r>
+        <w:t>T</w:t>
+      </w:r>
+      <w:r>
+        <w:t xml:space="preserve">o determine the </w:t>
+      </w:r>
+      <w:r>
+        <w:rPr>
+          <w:i/>
+        </w:rPr>
+        <w:t>best</w:t>
+      </w:r>
+      <w:r>
+        <w:t xml:space="preserve"> model</w:t>
+      </w:r>
+      <w:r>
+        <w:t>,</w:t>
+      </w:r>
+      <w:r>
+        <w:t xml:space="preserve"> I decided to use the full dataset to test </w:t>
+      </w:r>
+      <w:proofErr w:type="gramStart"/>
+      <w:r>
+        <w:t>all of</w:t>
+      </w:r>
+      <w:proofErr w:type="gramEnd"/>
+      <w:r>
+        <w:t xml:space="preserve"> the models produced by cross-validation that had the same high accuracy score. Since the full dataset is so large, I needed to use the </w:t>
+      </w:r>
+      <w:proofErr w:type="spellStart"/>
+      <w:r>
+        <w:t>partial_fit</w:t>
+      </w:r>
+      <w:proofErr w:type="spellEnd"/>
+      <w:r>
+        <w:t xml:space="preserve"> method of the SG</w:t>
+      </w:r>
+      <w:r>
+        <w:t>D</w:t>
+      </w:r>
+      <w:r>
+        <w:t xml:space="preserve"> Classifier to fit individual chunks of 10,000. As with the cross-validation step, I split the data into training and testing sets, holding 25% of the data for testing the fit of the model. I used the accuracy score as well as </w:t>
+      </w:r>
+      <w:proofErr w:type="spellStart"/>
+      <w:r>
+        <w:t>Scikit-learn’s</w:t>
+      </w:r>
+      <w:proofErr w:type="spellEnd"/>
+      <w:r>
+        <w:t xml:space="preserve"> classification report to determine the accuracy of the models. The classification report consists of a precision, recall,</w:t>
+      </w:r>
+      <w:r>
+        <w:t xml:space="preserve"> and</w:t>
+      </w:r>
+      <w:r>
+        <w:t xml:space="preserve"> f1-score</w:t>
+      </w:r>
+      <w:r>
+        <w:t xml:space="preserve"> for each label as well as a weighted score for each category for the whole model. Table </w:t>
+      </w:r>
+      <w:r>
+        <w:t>1</w:t>
+      </w:r>
+      <w:r>
+        <w:t xml:space="preserve"> shows the features, hyper-parameters, and scores for each of the full models I tested.</w:t>
+      </w:r>
+      <w:r>
+        <w:t xml:space="preserve">  The code that I used to run the full  model can be found </w:t>
+      </w:r>
+      <w:r>
+        <w:t>here</w:t>
+      </w:r>
+      <w:r>
+        <w:t xml:space="preserve">:    </w:t>
+      </w:r>
+      <w:r>
+        <w:t xml:space="preserve">  </w:t>
+      </w:r>
+      <w:hyperlink r:id="rId13" w:history="1">
+        <w:r>
+          <w:rPr>
+            <w:rStyle w:val="Hyperlink"/>
+          </w:rPr>
+          <w:t>https://github.com/Liptoni/Springboard/blob/master/H1B_Capstone/python/analysis.py</w:t>
+        </w:r>
+      </w:hyperlink>
+      <w:r>
+        <w:t xml:space="preserve"> </w:t>
+      </w:r>
+    </w:p>
+    <w:p/>
+    <w:p>
+      <w:pPr>
+        <w:pStyle w:val="Heading2"/>
+      </w:pPr>
+      <w:r>
+        <w:t>5.3 Interpreting Full Model Results</w:t>
+      </w:r>
+    </w:p>
+    <w:p>
+      <w:r>
+        <w:t>As you can see above, most of the models have very high accuracy. The only models with less than 96.96% accuracy included one model that did not fit an intercept, and two models using different methods to correct for class imbalance. The fact that most models have a very high accuracy score should not be that surprising and when taken in context is not very impressive. Of the more than 2,790,000 applications 96.968% of all applications are certified. My best model only has an accuracy score of 96.967% which means that it performs slightly worse than if we randomly flipped a coin to determine whether an application would be certified or denied. My best model does a very good job at predicting certified applications, but it is not perfect. It is also very bad at predicting denied applications, even though it is the only model to predict a denied application. A precision score of 1.0 means that all the applications that were classified as denied (n = 4/21,167) should have been classified as such, but a recall sore of 0.00 means that there were so many false-negative applications that essentially 0% were classified correctly. While some of the methods used to correct for imbalanced data do produce results as good as some models they do not exceed the accuracy achieved by my best model. Two of these models do predict denied applications better than the model with the best accuracy but at the expense of predicting the certified applications much more poorly.</w:t>
+      </w:r>
+    </w:p>
+    <w:p>
+      <w:r>
+        <w:t>I wanted a way to visualize my data to see if I could determine why the model was having such a hard time predicting denied applications. I used T-distributed stochastic neighbor embedding (t-SNE) to map my high dimensional data to two dimensions so that I could plot it and look at how applications should be classified. Figure 5 provides a plot in two dimensions of my data after a t-SNE transformation.</w:t>
+      </w:r>
+      <w:r>
+        <w:t xml:space="preserve"> </w:t>
+      </w:r>
+      <w:r>
+        <w:t xml:space="preserve">Looking at this t-SNE plot, I can understand why the model is having a hard time predicting denied applications. There does not seem to be any clear pattern of where denied applications fall on the plot. In fact, they tend to overlap with the certified applications almost perfectly. </w:t>
       </w:r>
     </w:p>
     <w:p>
@@ -1027,98 +1161,6 @@
           <w:docGrid w:linePitch="360"/>
         </w:sectPr>
       </w:pPr>
-      <w:r>
-        <w:t xml:space="preserve">Interestingly, there were several models that produced the same score during cross-validation. I believe that this is because the model has a very hard time predicting “denied” applications but is fairly good at predicting “certified” applications. </w:t>
-      </w:r>
-      <w:r>
-        <w:t>T</w:t>
-      </w:r>
-      <w:r>
-        <w:t xml:space="preserve">o determine the </w:t>
-      </w:r>
-      <w:r>
-        <w:rPr>
-          <w:i/>
-        </w:rPr>
-        <w:t>best</w:t>
-      </w:r>
-      <w:r>
-        <w:t xml:space="preserve"> model</w:t>
-      </w:r>
-      <w:r>
-        <w:t>,</w:t>
-      </w:r>
-      <w:r>
-        <w:t xml:space="preserve"> I decided to use the full dataset to test </w:t>
-      </w:r>
-      <w:proofErr w:type="gramStart"/>
-      <w:r>
-        <w:t>all of</w:t>
-      </w:r>
-      <w:proofErr w:type="gramEnd"/>
-      <w:r>
-        <w:t xml:space="preserve"> the models produced by cross-validation that had the same high accuracy score. Since the full dataset is so large, I needed to use the </w:t>
-      </w:r>
-      <w:proofErr w:type="spellStart"/>
-      <w:r>
-        <w:t>partial_fit</w:t>
-      </w:r>
-      <w:proofErr w:type="spellEnd"/>
-      <w:r>
-        <w:t xml:space="preserve"> method of the SG</w:t>
-      </w:r>
-      <w:r>
-        <w:t>D</w:t>
-      </w:r>
-      <w:r>
-        <w:t xml:space="preserve"> Classifier to fit individual chunks of 10,000. As with the cross-validation step, I split the data into training and testing sets, holding 25% of the data for testing the fit of the model. I used the accuracy score as well as </w:t>
-      </w:r>
-      <w:proofErr w:type="spellStart"/>
-      <w:r>
-        <w:t>Scikit-learn’s</w:t>
-      </w:r>
-      <w:proofErr w:type="spellEnd"/>
-      <w:r>
-        <w:t xml:space="preserve"> classification report to determine the accuracy of the models. The classification report consists of a precision, recall,</w:t>
-      </w:r>
-      <w:r>
-        <w:t xml:space="preserve"> and</w:t>
-      </w:r>
-      <w:r>
-        <w:t xml:space="preserve"> f1-score</w:t>
-      </w:r>
-      <w:r>
-        <w:t xml:space="preserve"> for each label as well as a weighted score for each category for the whole model. Table </w:t>
-      </w:r>
-      <w:r>
-        <w:t>1</w:t>
-      </w:r>
-      <w:r>
-        <w:t xml:space="preserve"> shows the features, hyper-parameters, and scores for each of the full models I tested.</w:t>
-      </w:r>
-      <w:r>
-        <w:t xml:space="preserve">  The code that I used to run the full  model can be found </w:t>
-      </w:r>
-      <w:r>
-        <w:t>here</w:t>
-      </w:r>
-      <w:r>
-        <w:t xml:space="preserve">:    </w:t>
-      </w:r>
-      <w:r>
-        <w:t xml:space="preserve">  </w:t>
-      </w:r>
-      <w:hyperlink r:id="rId13" w:history="1">
-        <w:r>
-          <w:rPr>
-            <w:rStyle w:val="Hyperlink"/>
-          </w:rPr>
-          <w:t>https://github.com/Liptoni/Springboard/blob/master/H1B_Capstone/python/analysis.py</w:t>
-        </w:r>
-      </w:hyperlink>
-      <w:r>
-        <w:t xml:space="preserve"> </w:t>
-      </w:r>
     </w:p>
     <w:p>
       <w:pPr>
@@ -1162,8 +1204,8 @@
         <w:tblLook w:val="04A0" w:firstRow="1" w:lastRow="0" w:firstColumn="1" w:lastColumn="0" w:noHBand="0" w:noVBand="1"/>
       </w:tblPr>
       <w:tblGrid>
-        <w:gridCol w:w="3235"/>
-        <w:gridCol w:w="1170"/>
+        <w:gridCol w:w="3045"/>
+        <w:gridCol w:w="1360"/>
         <w:gridCol w:w="1260"/>
         <w:gridCol w:w="990"/>
         <w:gridCol w:w="990"/>
@@ -1172,9 +1214,12 @@
         <w:gridCol w:w="2340"/>
       </w:tblGrid>
       <w:tr>
-        <w:tc>
-          <w:tcPr>
-            <w:tcW w:w="3235" w:type="dxa"/>
+        <w:trPr>
+          <w:tblHeader/>
+        </w:trPr>
+        <w:tc>
+          <w:tcPr>
+            <w:tcW w:w="3045" w:type="dxa"/>
             <w:tcBorders>
               <w:top w:val="single" w:sz="12" w:space="0" w:color="auto"/>
               <w:left w:val="single" w:sz="12" w:space="0" w:color="auto"/>
@@ -1204,7 +1249,7 @@
         </w:tc>
         <w:tc>
           <w:tcPr>
-            <w:tcW w:w="1170" w:type="dxa"/>
+            <w:tcW w:w="1360" w:type="dxa"/>
             <w:tcBorders>
               <w:top w:val="single" w:sz="12" w:space="0" w:color="auto"/>
               <w:left w:val="single" w:sz="4" w:space="0" w:color="auto"/>
@@ -1297,6 +1342,15 @@
                 <w:sz w:val="20"/>
               </w:rPr>
               <w:t>Penalty</w:t>
+            </w:r>
+            <w:r>
+              <w:rPr>
+                <w:rFonts w:ascii="Calibri" w:hAnsi="Calibri" w:cs="Calibri"/>
+                <w:b/>
+                <w:color w:val="000000"/>
+                <w:sz w:val="20"/>
+              </w:rPr>
+              <w:t>, Imbalance</w:t>
             </w:r>
           </w:p>
         </w:tc>
@@ -1513,7 +1567,7 @@
       <w:tr>
         <w:tc>
           <w:tcPr>
-            <w:tcW w:w="3235" w:type="dxa"/>
+            <w:tcW w:w="3045" w:type="dxa"/>
             <w:tcBorders>
               <w:top w:val="single" w:sz="12" w:space="0" w:color="auto"/>
             </w:tcBorders>
@@ -1619,7 +1673,7 @@
         </w:tc>
         <w:tc>
           <w:tcPr>
-            <w:tcW w:w="1170" w:type="dxa"/>
+            <w:tcW w:w="1360" w:type="dxa"/>
             <w:tcBorders>
               <w:top w:val="single" w:sz="12" w:space="0" w:color="auto"/>
             </w:tcBorders>
@@ -1673,6 +1727,8 @@
           <w:p>
             <w:pPr>
               <w:rPr>
+                <w:rFonts w:ascii="Calibri" w:hAnsi="Calibri" w:cs="Calibri"/>
+                <w:color w:val="000000"/>
                 <w:sz w:val="20"/>
               </w:rPr>
             </w:pPr>
@@ -1691,6 +1747,19 @@
                 <w:sz w:val="20"/>
               </w:rPr>
               <w:t>2</w:t>
+            </w:r>
+          </w:p>
+          <w:p>
+            <w:pPr>
+              <w:rPr>
+                <w:sz w:val="20"/>
+              </w:rPr>
+            </w:pPr>
+            <w:r>
+              <w:rPr>
+                <w:sz w:val="20"/>
+              </w:rPr>
+              <w:t>No balancing</w:t>
             </w:r>
           </w:p>
         </w:tc>
@@ -1850,7 +1919,7 @@
       <w:tr>
         <w:tc>
           <w:tcPr>
-            <w:tcW w:w="3235" w:type="dxa"/>
+            <w:tcW w:w="3045" w:type="dxa"/>
             <w:vAlign w:val="bottom"/>
           </w:tcPr>
           <w:p>
@@ -1953,7 +2022,7 @@
         </w:tc>
         <w:tc>
           <w:tcPr>
-            <w:tcW w:w="1170" w:type="dxa"/>
+            <w:tcW w:w="1360" w:type="dxa"/>
             <w:vAlign w:val="bottom"/>
           </w:tcPr>
           <w:p>
@@ -2155,7 +2224,7 @@
       <w:tr>
         <w:tc>
           <w:tcPr>
-            <w:tcW w:w="3235" w:type="dxa"/>
+            <w:tcW w:w="3045" w:type="dxa"/>
             <w:vAlign w:val="bottom"/>
           </w:tcPr>
           <w:p>
@@ -2258,7 +2327,7 @@
         </w:tc>
         <w:tc>
           <w:tcPr>
-            <w:tcW w:w="1170" w:type="dxa"/>
+            <w:tcW w:w="1360" w:type="dxa"/>
             <w:vAlign w:val="bottom"/>
           </w:tcPr>
           <w:p>
@@ -2309,6 +2378,8 @@
           <w:p>
             <w:pPr>
               <w:rPr>
+                <w:rFonts w:ascii="Calibri" w:hAnsi="Calibri" w:cs="Calibri"/>
+                <w:color w:val="000000"/>
                 <w:sz w:val="20"/>
               </w:rPr>
             </w:pPr>
@@ -2327,6 +2398,19 @@
                 <w:sz w:val="20"/>
               </w:rPr>
               <w:t>2</w:t>
+            </w:r>
+          </w:p>
+          <w:p>
+            <w:pPr>
+              <w:rPr>
+                <w:sz w:val="20"/>
+              </w:rPr>
+            </w:pPr>
+            <w:r>
+              <w:rPr>
+                <w:sz w:val="20"/>
+              </w:rPr>
+              <w:t>No balancing</w:t>
             </w:r>
           </w:p>
         </w:tc>
@@ -2462,7 +2546,7 @@
       <w:tr>
         <w:tc>
           <w:tcPr>
-            <w:tcW w:w="3235" w:type="dxa"/>
+            <w:tcW w:w="3045" w:type="dxa"/>
             <w:vAlign w:val="bottom"/>
           </w:tcPr>
           <w:p>
@@ -2565,7 +2649,7 @@
         </w:tc>
         <w:tc>
           <w:tcPr>
-            <w:tcW w:w="1170" w:type="dxa"/>
+            <w:tcW w:w="1360" w:type="dxa"/>
             <w:vAlign w:val="bottom"/>
           </w:tcPr>
           <w:p>
@@ -2616,6 +2700,8 @@
           <w:p>
             <w:pPr>
               <w:rPr>
+                <w:rFonts w:ascii="Calibri" w:hAnsi="Calibri" w:cs="Calibri"/>
+                <w:color w:val="000000"/>
                 <w:sz w:val="20"/>
               </w:rPr>
             </w:pPr>
@@ -2634,6 +2720,19 @@
                 <w:sz w:val="20"/>
               </w:rPr>
               <w:t>2</w:t>
+            </w:r>
+          </w:p>
+          <w:p>
+            <w:pPr>
+              <w:rPr>
+                <w:sz w:val="20"/>
+              </w:rPr>
+            </w:pPr>
+            <w:r>
+              <w:rPr>
+                <w:sz w:val="20"/>
+              </w:rPr>
+              <w:t>No balancing</w:t>
             </w:r>
           </w:p>
         </w:tc>
@@ -2769,7 +2868,7 @@
       <w:tr>
         <w:tc>
           <w:tcPr>
-            <w:tcW w:w="3235" w:type="dxa"/>
+            <w:tcW w:w="3045" w:type="dxa"/>
             <w:vAlign w:val="bottom"/>
           </w:tcPr>
           <w:p>
@@ -2872,7 +2971,7 @@
         </w:tc>
         <w:tc>
           <w:tcPr>
-            <w:tcW w:w="1170" w:type="dxa"/>
+            <w:tcW w:w="1360" w:type="dxa"/>
             <w:vAlign w:val="bottom"/>
           </w:tcPr>
           <w:p>
@@ -2923,6 +3022,8 @@
           <w:p>
             <w:pPr>
               <w:rPr>
+                <w:rFonts w:ascii="Calibri" w:hAnsi="Calibri" w:cs="Calibri"/>
+                <w:color w:val="000000"/>
                 <w:sz w:val="20"/>
               </w:rPr>
             </w:pPr>
@@ -2941,6 +3042,19 @@
                 <w:sz w:val="20"/>
               </w:rPr>
               <w:t>2</w:t>
+            </w:r>
+          </w:p>
+          <w:p>
+            <w:pPr>
+              <w:rPr>
+                <w:sz w:val="20"/>
+              </w:rPr>
+            </w:pPr>
+            <w:r>
+              <w:rPr>
+                <w:sz w:val="20"/>
+              </w:rPr>
+              <w:t>No balancing</w:t>
             </w:r>
           </w:p>
         </w:tc>
@@ -3074,7 +3188,7 @@
       <w:tr>
         <w:tc>
           <w:tcPr>
-            <w:tcW w:w="3235" w:type="dxa"/>
+            <w:tcW w:w="3045" w:type="dxa"/>
             <w:vAlign w:val="bottom"/>
           </w:tcPr>
           <w:p>
@@ -3119,11 +3233,65 @@
               <w:t>lat</w:t>
             </w:r>
             <w:proofErr w:type="spellEnd"/>
-          </w:p>
-        </w:tc>
-        <w:tc>
-          <w:tcPr>
-            <w:tcW w:w="1170" w:type="dxa"/>
+            <w:r>
+              <w:rPr>
+                <w:rFonts w:ascii="Calibri" w:hAnsi="Calibri" w:cs="Calibri"/>
+                <w:color w:val="000000"/>
+                <w:sz w:val="20"/>
+              </w:rPr>
+              <w:t xml:space="preserve">, </w:t>
+            </w:r>
+            <w:proofErr w:type="spellStart"/>
+            <w:r>
+              <w:rPr>
+                <w:rFonts w:ascii="Calibri" w:hAnsi="Calibri" w:cs="Calibri"/>
+                <w:color w:val="000000"/>
+                <w:sz w:val="20"/>
+              </w:rPr>
+              <w:t>county_fips</w:t>
+            </w:r>
+            <w:proofErr w:type="spellEnd"/>
+            <w:r>
+              <w:rPr>
+                <w:rFonts w:ascii="Calibri" w:hAnsi="Calibri" w:cs="Calibri"/>
+                <w:color w:val="000000"/>
+                <w:sz w:val="20"/>
+              </w:rPr>
+              <w:t xml:space="preserve">, </w:t>
+            </w:r>
+            <w:proofErr w:type="spellStart"/>
+            <w:r>
+              <w:rPr>
+                <w:rFonts w:ascii="Calibri" w:hAnsi="Calibri" w:cs="Calibri"/>
+                <w:color w:val="000000"/>
+                <w:sz w:val="20"/>
+              </w:rPr>
+              <w:t>county_pop</w:t>
+            </w:r>
+            <w:proofErr w:type="spellEnd"/>
+            <w:r>
+              <w:rPr>
+                <w:rFonts w:ascii="Calibri" w:hAnsi="Calibri" w:cs="Calibri"/>
+                <w:color w:val="000000"/>
+                <w:sz w:val="20"/>
+              </w:rPr>
+              <w:t xml:space="preserve">, </w:t>
+            </w:r>
+            <w:proofErr w:type="spellStart"/>
+            <w:r>
+              <w:rPr>
+                <w:rFonts w:ascii="Calibri" w:hAnsi="Calibri" w:cs="Calibri"/>
+                <w:color w:val="000000"/>
+                <w:sz w:val="20"/>
+              </w:rPr>
+              <w:t>state_code</w:t>
+            </w:r>
+            <w:proofErr w:type="spellEnd"/>
+          </w:p>
+        </w:tc>
+        <w:tc>
+          <w:tcPr>
+            <w:tcW w:w="1360" w:type="dxa"/>
             <w:vAlign w:val="bottom"/>
           </w:tcPr>
           <w:p>
@@ -3174,6 +3342,8 @@
           <w:p>
             <w:pPr>
               <w:rPr>
+                <w:rFonts w:ascii="Calibri" w:hAnsi="Calibri" w:cs="Calibri"/>
+                <w:color w:val="000000"/>
                 <w:sz w:val="20"/>
               </w:rPr>
             </w:pPr>
@@ -3194,6 +3364,19 @@
               <w:t>1</w:t>
             </w:r>
           </w:p>
+          <w:p>
+            <w:pPr>
+              <w:rPr>
+                <w:sz w:val="20"/>
+              </w:rPr>
+            </w:pPr>
+            <w:r>
+              <w:rPr>
+                <w:sz w:val="20"/>
+              </w:rPr>
+              <w:t>No balancing</w:t>
+            </w:r>
+          </w:p>
         </w:tc>
         <w:tc>
           <w:tcPr>
@@ -3318,6 +3501,1660 @@
                 <w:sz w:val="20"/>
               </w:rPr>
               <w:t>0.98; 0.00; 0.95</w:t>
+            </w:r>
+          </w:p>
+        </w:tc>
+      </w:tr>
+      <w:tr>
+        <w:trPr>
+          <w:cantSplit/>
+        </w:trPr>
+        <w:tc>
+          <w:tcPr>
+            <w:tcW w:w="3045" w:type="dxa"/>
+            <w:vAlign w:val="bottom"/>
+          </w:tcPr>
+          <w:p>
+            <w:pPr>
+              <w:rPr>
+                <w:rFonts w:ascii="Calibri" w:hAnsi="Calibri" w:cs="Calibri"/>
+                <w:color w:val="000000"/>
+                <w:sz w:val="20"/>
+              </w:rPr>
+            </w:pPr>
+            <w:r>
+              <w:rPr>
+                <w:rFonts w:ascii="Calibri" w:hAnsi="Calibri" w:cs="Calibri"/>
+                <w:color w:val="000000"/>
+                <w:sz w:val="20"/>
+              </w:rPr>
+              <w:lastRenderedPageBreak/>
+              <w:t xml:space="preserve">FULL_TIME_POSITION, PREVAILING_WAGE, SOC_NAME, </w:t>
+            </w:r>
+            <w:proofErr w:type="spellStart"/>
+            <w:r>
+              <w:rPr>
+                <w:rFonts w:ascii="Calibri" w:hAnsi="Calibri" w:cs="Calibri"/>
+                <w:color w:val="000000"/>
+                <w:sz w:val="20"/>
+              </w:rPr>
+              <w:t>lon</w:t>
+            </w:r>
+            <w:proofErr w:type="spellEnd"/>
+            <w:r>
+              <w:rPr>
+                <w:rFonts w:ascii="Calibri" w:hAnsi="Calibri" w:cs="Calibri"/>
+                <w:color w:val="000000"/>
+                <w:sz w:val="20"/>
+              </w:rPr>
+              <w:t xml:space="preserve">, </w:t>
+            </w:r>
+            <w:proofErr w:type="spellStart"/>
+            <w:r>
+              <w:rPr>
+                <w:rFonts w:ascii="Calibri" w:hAnsi="Calibri" w:cs="Calibri"/>
+                <w:color w:val="000000"/>
+                <w:sz w:val="20"/>
+              </w:rPr>
+              <w:t>lat</w:t>
+            </w:r>
+            <w:proofErr w:type="spellEnd"/>
+            <w:r>
+              <w:rPr>
+                <w:rFonts w:ascii="Calibri" w:hAnsi="Calibri" w:cs="Calibri"/>
+                <w:color w:val="000000"/>
+                <w:sz w:val="20"/>
+              </w:rPr>
+              <w:t xml:space="preserve">, </w:t>
+            </w:r>
+            <w:proofErr w:type="spellStart"/>
+            <w:r>
+              <w:rPr>
+                <w:rFonts w:ascii="Calibri" w:hAnsi="Calibri" w:cs="Calibri"/>
+                <w:color w:val="000000"/>
+                <w:sz w:val="20"/>
+              </w:rPr>
+              <w:t>county_fips</w:t>
+            </w:r>
+            <w:proofErr w:type="spellEnd"/>
+            <w:r>
+              <w:rPr>
+                <w:rFonts w:ascii="Calibri" w:hAnsi="Calibri" w:cs="Calibri"/>
+                <w:color w:val="000000"/>
+                <w:sz w:val="20"/>
+              </w:rPr>
+              <w:t xml:space="preserve">, </w:t>
+            </w:r>
+            <w:proofErr w:type="spellStart"/>
+            <w:r>
+              <w:rPr>
+                <w:rFonts w:ascii="Calibri" w:hAnsi="Calibri" w:cs="Calibri"/>
+                <w:color w:val="000000"/>
+                <w:sz w:val="20"/>
+              </w:rPr>
+              <w:t>county_pop</w:t>
+            </w:r>
+            <w:proofErr w:type="spellEnd"/>
+            <w:r>
+              <w:rPr>
+                <w:rFonts w:ascii="Calibri" w:hAnsi="Calibri" w:cs="Calibri"/>
+                <w:color w:val="000000"/>
+                <w:sz w:val="20"/>
+              </w:rPr>
+              <w:t xml:space="preserve">, </w:t>
+            </w:r>
+            <w:proofErr w:type="spellStart"/>
+            <w:r>
+              <w:rPr>
+                <w:rFonts w:ascii="Calibri" w:hAnsi="Calibri" w:cs="Calibri"/>
+                <w:color w:val="000000"/>
+                <w:sz w:val="20"/>
+              </w:rPr>
+              <w:t>state_code</w:t>
+            </w:r>
+            <w:proofErr w:type="spellEnd"/>
+          </w:p>
+        </w:tc>
+        <w:tc>
+          <w:tcPr>
+            <w:tcW w:w="1360" w:type="dxa"/>
+            <w:vAlign w:val="bottom"/>
+          </w:tcPr>
+          <w:p>
+            <w:pPr>
+              <w:rPr>
+                <w:rFonts w:ascii="Calibri" w:hAnsi="Calibri" w:cs="Calibri"/>
+                <w:color w:val="000000"/>
+                <w:sz w:val="20"/>
+              </w:rPr>
+            </w:pPr>
+            <w:r>
+              <w:rPr>
+                <w:rFonts w:ascii="Calibri" w:hAnsi="Calibri" w:cs="Calibri"/>
+                <w:color w:val="000000"/>
+                <w:sz w:val="20"/>
+              </w:rPr>
+              <w:t>10</w:t>
+            </w:r>
+          </w:p>
+          <w:p>
+            <w:pPr>
+              <w:rPr>
+                <w:rFonts w:ascii="Calibri" w:hAnsi="Calibri" w:cs="Calibri"/>
+                <w:color w:val="000000"/>
+                <w:sz w:val="20"/>
+              </w:rPr>
+            </w:pPr>
+            <w:r>
+              <w:rPr>
+                <w:rFonts w:ascii="Calibri" w:hAnsi="Calibri" w:cs="Calibri"/>
+                <w:color w:val="000000"/>
+                <w:sz w:val="20"/>
+              </w:rPr>
+              <w:t>Hinge</w:t>
+            </w:r>
+          </w:p>
+          <w:p>
+            <w:pPr>
+              <w:rPr>
+                <w:rFonts w:ascii="Calibri" w:hAnsi="Calibri" w:cs="Calibri"/>
+                <w:color w:val="000000"/>
+                <w:sz w:val="20"/>
+              </w:rPr>
+            </w:pPr>
+            <w:r>
+              <w:rPr>
+                <w:rFonts w:ascii="Calibri" w:hAnsi="Calibri" w:cs="Calibri"/>
+                <w:color w:val="000000"/>
+                <w:sz w:val="20"/>
+              </w:rPr>
+              <w:t>10</w:t>
+            </w:r>
+          </w:p>
+          <w:p>
+            <w:pPr>
+              <w:rPr>
+                <w:rFonts w:ascii="Calibri" w:hAnsi="Calibri" w:cs="Calibri"/>
+                <w:color w:val="000000"/>
+                <w:sz w:val="20"/>
+              </w:rPr>
+            </w:pPr>
+            <w:r>
+              <w:rPr>
+                <w:rFonts w:ascii="Calibri" w:hAnsi="Calibri" w:cs="Calibri"/>
+                <w:color w:val="000000"/>
+                <w:sz w:val="20"/>
+              </w:rPr>
+              <w:t>L1</w:t>
+            </w:r>
+          </w:p>
+          <w:p>
+            <w:pPr>
+              <w:rPr>
+                <w:rFonts w:ascii="Calibri" w:hAnsi="Calibri" w:cs="Calibri"/>
+                <w:color w:val="000000"/>
+                <w:sz w:val="20"/>
+              </w:rPr>
+            </w:pPr>
+            <w:r>
+              <w:rPr>
+                <w:rFonts w:ascii="Calibri" w:hAnsi="Calibri" w:cs="Calibri"/>
+                <w:color w:val="000000"/>
+                <w:sz w:val="20"/>
+              </w:rPr>
+              <w:t>SMOTE</w:t>
+            </w:r>
+          </w:p>
+        </w:tc>
+        <w:tc>
+          <w:tcPr>
+            <w:tcW w:w="1260" w:type="dxa"/>
+            <w:vAlign w:val="bottom"/>
+          </w:tcPr>
+          <w:p>
+            <w:pPr>
+              <w:rPr>
+                <w:rFonts w:ascii="Calibri" w:hAnsi="Calibri" w:cs="Calibri"/>
+                <w:color w:val="000000"/>
+                <w:sz w:val="20"/>
+              </w:rPr>
+            </w:pPr>
+            <w:r>
+              <w:rPr>
+                <w:rFonts w:ascii="Calibri" w:hAnsi="Calibri" w:cs="Calibri"/>
+                <w:color w:val="000000"/>
+              </w:rPr>
+              <w:t>NA</w:t>
+            </w:r>
+          </w:p>
+        </w:tc>
+        <w:tc>
+          <w:tcPr>
+            <w:tcW w:w="990" w:type="dxa"/>
+            <w:vAlign w:val="bottom"/>
+          </w:tcPr>
+          <w:p>
+            <w:pPr>
+              <w:rPr>
+                <w:rFonts w:ascii="Calibri" w:hAnsi="Calibri" w:cs="Calibri"/>
+                <w:color w:val="000000"/>
+                <w:sz w:val="20"/>
+              </w:rPr>
+            </w:pPr>
+            <w:r>
+              <w:rPr>
+                <w:rFonts w:ascii="Calibri" w:hAnsi="Calibri" w:cs="Calibri"/>
+                <w:color w:val="000000"/>
+              </w:rPr>
+              <w:t>TRUE</w:t>
+            </w:r>
+          </w:p>
+        </w:tc>
+        <w:tc>
+          <w:tcPr>
+            <w:tcW w:w="990" w:type="dxa"/>
+            <w:vAlign w:val="bottom"/>
+          </w:tcPr>
+          <w:p>
+            <w:pPr>
+              <w:rPr>
+                <w:rFonts w:ascii="Calibri" w:hAnsi="Calibri" w:cs="Calibri"/>
+                <w:color w:val="000000"/>
+                <w:sz w:val="20"/>
+              </w:rPr>
+            </w:pPr>
+            <w:r>
+              <w:rPr>
+                <w:rFonts w:ascii="Calibri" w:hAnsi="Calibri" w:cs="Calibri"/>
+                <w:color w:val="000000"/>
+              </w:rPr>
+              <w:t>0.96965</w:t>
+            </w:r>
+          </w:p>
+        </w:tc>
+        <w:tc>
+          <w:tcPr>
+            <w:tcW w:w="1800" w:type="dxa"/>
+            <w:vAlign w:val="bottom"/>
+          </w:tcPr>
+          <w:p>
+            <w:pPr>
+              <w:rPr>
+                <w:rFonts w:ascii="Calibri" w:hAnsi="Calibri" w:cs="Calibri"/>
+                <w:color w:val="000000"/>
+                <w:sz w:val="20"/>
+              </w:rPr>
+            </w:pPr>
+            <w:r>
+              <w:rPr>
+                <w:rFonts w:ascii="Calibri" w:hAnsi="Calibri" w:cs="Calibri"/>
+                <w:color w:val="000000"/>
+              </w:rPr>
+              <w:t>0.97; 0.00; 0.94</w:t>
+            </w:r>
+          </w:p>
+        </w:tc>
+        <w:tc>
+          <w:tcPr>
+            <w:tcW w:w="2070" w:type="dxa"/>
+            <w:vAlign w:val="bottom"/>
+          </w:tcPr>
+          <w:p>
+            <w:pPr>
+              <w:rPr>
+                <w:rFonts w:ascii="Calibri" w:hAnsi="Calibri" w:cs="Calibri"/>
+                <w:color w:val="000000"/>
+                <w:sz w:val="20"/>
+              </w:rPr>
+            </w:pPr>
+            <w:r>
+              <w:rPr>
+                <w:rFonts w:ascii="Calibri" w:hAnsi="Calibri" w:cs="Calibri"/>
+                <w:color w:val="000000"/>
+              </w:rPr>
+              <w:t>1.00; 0.00; 0.97</w:t>
+            </w:r>
+          </w:p>
+        </w:tc>
+        <w:tc>
+          <w:tcPr>
+            <w:tcW w:w="2340" w:type="dxa"/>
+            <w:vAlign w:val="bottom"/>
+          </w:tcPr>
+          <w:p>
+            <w:pPr>
+              <w:rPr>
+                <w:rFonts w:ascii="Calibri" w:hAnsi="Calibri" w:cs="Calibri"/>
+                <w:color w:val="000000"/>
+                <w:sz w:val="20"/>
+              </w:rPr>
+            </w:pPr>
+            <w:r>
+              <w:rPr>
+                <w:rFonts w:ascii="Calibri" w:hAnsi="Calibri" w:cs="Calibri"/>
+                <w:color w:val="000000"/>
+              </w:rPr>
+              <w:t>0.98; 0.00; 0.95</w:t>
+            </w:r>
+          </w:p>
+        </w:tc>
+      </w:tr>
+      <w:tr>
+        <w:tc>
+          <w:tcPr>
+            <w:tcW w:w="3045" w:type="dxa"/>
+            <w:vAlign w:val="bottom"/>
+          </w:tcPr>
+          <w:p>
+            <w:pPr>
+              <w:rPr>
+                <w:rFonts w:ascii="Calibri" w:hAnsi="Calibri" w:cs="Calibri"/>
+                <w:color w:val="000000"/>
+                <w:sz w:val="20"/>
+              </w:rPr>
+            </w:pPr>
+            <w:r>
+              <w:rPr>
+                <w:rFonts w:ascii="Calibri" w:hAnsi="Calibri" w:cs="Calibri"/>
+                <w:color w:val="000000"/>
+                <w:sz w:val="20"/>
+              </w:rPr>
+              <w:t xml:space="preserve">FULL_TIME_POSITION, PREVAILING_WAGE, SOC_NAME, </w:t>
+            </w:r>
+            <w:proofErr w:type="spellStart"/>
+            <w:r>
+              <w:rPr>
+                <w:rFonts w:ascii="Calibri" w:hAnsi="Calibri" w:cs="Calibri"/>
+                <w:color w:val="000000"/>
+                <w:sz w:val="20"/>
+              </w:rPr>
+              <w:t>lon</w:t>
+            </w:r>
+            <w:proofErr w:type="spellEnd"/>
+            <w:r>
+              <w:rPr>
+                <w:rFonts w:ascii="Calibri" w:hAnsi="Calibri" w:cs="Calibri"/>
+                <w:color w:val="000000"/>
+                <w:sz w:val="20"/>
+              </w:rPr>
+              <w:t xml:space="preserve">, </w:t>
+            </w:r>
+            <w:proofErr w:type="spellStart"/>
+            <w:r>
+              <w:rPr>
+                <w:rFonts w:ascii="Calibri" w:hAnsi="Calibri" w:cs="Calibri"/>
+                <w:color w:val="000000"/>
+                <w:sz w:val="20"/>
+              </w:rPr>
+              <w:t>lat</w:t>
+            </w:r>
+            <w:proofErr w:type="spellEnd"/>
+            <w:r>
+              <w:rPr>
+                <w:rFonts w:ascii="Calibri" w:hAnsi="Calibri" w:cs="Calibri"/>
+                <w:color w:val="000000"/>
+                <w:sz w:val="20"/>
+              </w:rPr>
+              <w:t xml:space="preserve">, </w:t>
+            </w:r>
+            <w:proofErr w:type="spellStart"/>
+            <w:r>
+              <w:rPr>
+                <w:rFonts w:ascii="Calibri" w:hAnsi="Calibri" w:cs="Calibri"/>
+                <w:color w:val="000000"/>
+                <w:sz w:val="20"/>
+              </w:rPr>
+              <w:t>county_fips</w:t>
+            </w:r>
+            <w:proofErr w:type="spellEnd"/>
+            <w:r>
+              <w:rPr>
+                <w:rFonts w:ascii="Calibri" w:hAnsi="Calibri" w:cs="Calibri"/>
+                <w:color w:val="000000"/>
+                <w:sz w:val="20"/>
+              </w:rPr>
+              <w:t xml:space="preserve">, </w:t>
+            </w:r>
+            <w:proofErr w:type="spellStart"/>
+            <w:r>
+              <w:rPr>
+                <w:rFonts w:ascii="Calibri" w:hAnsi="Calibri" w:cs="Calibri"/>
+                <w:color w:val="000000"/>
+                <w:sz w:val="20"/>
+              </w:rPr>
+              <w:t>county_pop</w:t>
+            </w:r>
+            <w:proofErr w:type="spellEnd"/>
+            <w:r>
+              <w:rPr>
+                <w:rFonts w:ascii="Calibri" w:hAnsi="Calibri" w:cs="Calibri"/>
+                <w:color w:val="000000"/>
+                <w:sz w:val="20"/>
+              </w:rPr>
+              <w:t xml:space="preserve">, </w:t>
+            </w:r>
+            <w:proofErr w:type="spellStart"/>
+            <w:r>
+              <w:rPr>
+                <w:rFonts w:ascii="Calibri" w:hAnsi="Calibri" w:cs="Calibri"/>
+                <w:color w:val="000000"/>
+                <w:sz w:val="20"/>
+              </w:rPr>
+              <w:t>state_code</w:t>
+            </w:r>
+            <w:proofErr w:type="spellEnd"/>
+          </w:p>
+        </w:tc>
+        <w:tc>
+          <w:tcPr>
+            <w:tcW w:w="1360" w:type="dxa"/>
+            <w:vAlign w:val="bottom"/>
+          </w:tcPr>
+          <w:p>
+            <w:pPr>
+              <w:rPr>
+                <w:rFonts w:ascii="Calibri" w:hAnsi="Calibri" w:cs="Calibri"/>
+                <w:color w:val="000000"/>
+                <w:sz w:val="20"/>
+              </w:rPr>
+            </w:pPr>
+            <w:r>
+              <w:rPr>
+                <w:rFonts w:ascii="Calibri" w:hAnsi="Calibri" w:cs="Calibri"/>
+                <w:color w:val="000000"/>
+                <w:sz w:val="20"/>
+              </w:rPr>
+              <w:t>10</w:t>
+            </w:r>
+          </w:p>
+          <w:p>
+            <w:pPr>
+              <w:rPr>
+                <w:rFonts w:ascii="Calibri" w:hAnsi="Calibri" w:cs="Calibri"/>
+                <w:color w:val="000000"/>
+                <w:sz w:val="20"/>
+              </w:rPr>
+            </w:pPr>
+            <w:r>
+              <w:rPr>
+                <w:rFonts w:ascii="Calibri" w:hAnsi="Calibri" w:cs="Calibri"/>
+                <w:color w:val="000000"/>
+                <w:sz w:val="20"/>
+              </w:rPr>
+              <w:t>Hinge</w:t>
+            </w:r>
+          </w:p>
+          <w:p>
+            <w:pPr>
+              <w:rPr>
+                <w:rFonts w:ascii="Calibri" w:hAnsi="Calibri" w:cs="Calibri"/>
+                <w:color w:val="000000"/>
+                <w:sz w:val="20"/>
+              </w:rPr>
+            </w:pPr>
+            <w:r>
+              <w:rPr>
+                <w:rFonts w:ascii="Calibri" w:hAnsi="Calibri" w:cs="Calibri"/>
+                <w:color w:val="000000"/>
+                <w:sz w:val="20"/>
+              </w:rPr>
+              <w:t>10</w:t>
+            </w:r>
+          </w:p>
+          <w:p>
+            <w:pPr>
+              <w:rPr>
+                <w:rFonts w:ascii="Calibri" w:hAnsi="Calibri" w:cs="Calibri"/>
+                <w:color w:val="000000"/>
+                <w:sz w:val="20"/>
+              </w:rPr>
+            </w:pPr>
+            <w:r>
+              <w:rPr>
+                <w:rFonts w:ascii="Calibri" w:hAnsi="Calibri" w:cs="Calibri"/>
+                <w:color w:val="000000"/>
+                <w:sz w:val="20"/>
+              </w:rPr>
+              <w:t>L1</w:t>
+            </w:r>
+          </w:p>
+          <w:p>
+            <w:pPr>
+              <w:rPr>
+                <w:rFonts w:ascii="Calibri" w:hAnsi="Calibri" w:cs="Calibri"/>
+                <w:color w:val="000000"/>
+                <w:sz w:val="20"/>
+              </w:rPr>
+            </w:pPr>
+            <w:r>
+              <w:rPr>
+                <w:rFonts w:ascii="Calibri" w:hAnsi="Calibri" w:cs="Calibri"/>
+                <w:color w:val="000000"/>
+                <w:sz w:val="20"/>
+              </w:rPr>
+              <w:t>Class Weights</w:t>
+            </w:r>
+          </w:p>
+        </w:tc>
+        <w:tc>
+          <w:tcPr>
+            <w:tcW w:w="1260" w:type="dxa"/>
+            <w:vAlign w:val="bottom"/>
+          </w:tcPr>
+          <w:p>
+            <w:pPr>
+              <w:rPr>
+                <w:rFonts w:ascii="Calibri" w:hAnsi="Calibri" w:cs="Calibri"/>
+                <w:color w:val="000000"/>
+                <w:sz w:val="20"/>
+              </w:rPr>
+            </w:pPr>
+            <w:r>
+              <w:rPr>
+                <w:rFonts w:ascii="Calibri" w:hAnsi="Calibri" w:cs="Calibri"/>
+                <w:color w:val="000000"/>
+              </w:rPr>
+              <w:t>NA</w:t>
+            </w:r>
+          </w:p>
+        </w:tc>
+        <w:tc>
+          <w:tcPr>
+            <w:tcW w:w="990" w:type="dxa"/>
+            <w:vAlign w:val="bottom"/>
+          </w:tcPr>
+          <w:p>
+            <w:pPr>
+              <w:rPr>
+                <w:rFonts w:ascii="Calibri" w:hAnsi="Calibri" w:cs="Calibri"/>
+                <w:color w:val="000000"/>
+                <w:sz w:val="20"/>
+              </w:rPr>
+            </w:pPr>
+            <w:r>
+              <w:rPr>
+                <w:rFonts w:ascii="Calibri" w:hAnsi="Calibri" w:cs="Calibri"/>
+                <w:color w:val="000000"/>
+              </w:rPr>
+              <w:t>TRUE</w:t>
+            </w:r>
+          </w:p>
+        </w:tc>
+        <w:tc>
+          <w:tcPr>
+            <w:tcW w:w="990" w:type="dxa"/>
+            <w:vAlign w:val="bottom"/>
+          </w:tcPr>
+          <w:p>
+            <w:pPr>
+              <w:rPr>
+                <w:rFonts w:ascii="Calibri" w:hAnsi="Calibri" w:cs="Calibri"/>
+                <w:color w:val="000000"/>
+                <w:sz w:val="20"/>
+              </w:rPr>
+            </w:pPr>
+            <w:r>
+              <w:rPr>
+                <w:rFonts w:ascii="Calibri" w:hAnsi="Calibri" w:cs="Calibri"/>
+                <w:color w:val="000000"/>
+              </w:rPr>
+              <w:t>0.96965</w:t>
+            </w:r>
+          </w:p>
+        </w:tc>
+        <w:tc>
+          <w:tcPr>
+            <w:tcW w:w="1800" w:type="dxa"/>
+            <w:vAlign w:val="bottom"/>
+          </w:tcPr>
+          <w:p>
+            <w:pPr>
+              <w:rPr>
+                <w:rFonts w:ascii="Calibri" w:hAnsi="Calibri" w:cs="Calibri"/>
+                <w:color w:val="000000"/>
+                <w:sz w:val="20"/>
+              </w:rPr>
+            </w:pPr>
+            <w:r>
+              <w:rPr>
+                <w:rFonts w:ascii="Calibri" w:hAnsi="Calibri" w:cs="Calibri"/>
+                <w:color w:val="000000"/>
+              </w:rPr>
+              <w:t>0.97; 0.00; 0.94</w:t>
+            </w:r>
+          </w:p>
+        </w:tc>
+        <w:tc>
+          <w:tcPr>
+            <w:tcW w:w="2070" w:type="dxa"/>
+            <w:vAlign w:val="bottom"/>
+          </w:tcPr>
+          <w:p>
+            <w:pPr>
+              <w:rPr>
+                <w:rFonts w:ascii="Calibri" w:hAnsi="Calibri" w:cs="Calibri"/>
+                <w:color w:val="000000"/>
+                <w:sz w:val="20"/>
+              </w:rPr>
+            </w:pPr>
+            <w:r>
+              <w:rPr>
+                <w:rFonts w:ascii="Calibri" w:hAnsi="Calibri" w:cs="Calibri"/>
+                <w:color w:val="000000"/>
+              </w:rPr>
+              <w:t>1.00; 0.00; 0.97</w:t>
+            </w:r>
+          </w:p>
+        </w:tc>
+        <w:tc>
+          <w:tcPr>
+            <w:tcW w:w="2340" w:type="dxa"/>
+            <w:vAlign w:val="bottom"/>
+          </w:tcPr>
+          <w:p>
+            <w:pPr>
+              <w:rPr>
+                <w:rFonts w:ascii="Calibri" w:hAnsi="Calibri" w:cs="Calibri"/>
+                <w:color w:val="000000"/>
+                <w:sz w:val="20"/>
+              </w:rPr>
+            </w:pPr>
+            <w:r>
+              <w:rPr>
+                <w:rFonts w:ascii="Calibri" w:hAnsi="Calibri" w:cs="Calibri"/>
+                <w:color w:val="000000"/>
+              </w:rPr>
+              <w:t>0.98; 0.00; 0.95</w:t>
+            </w:r>
+          </w:p>
+        </w:tc>
+      </w:tr>
+      <w:tr>
+        <w:tc>
+          <w:tcPr>
+            <w:tcW w:w="3045" w:type="dxa"/>
+            <w:vAlign w:val="bottom"/>
+          </w:tcPr>
+          <w:p>
+            <w:pPr>
+              <w:rPr>
+                <w:rFonts w:ascii="Calibri" w:hAnsi="Calibri" w:cs="Calibri"/>
+                <w:color w:val="000000"/>
+                <w:sz w:val="20"/>
+              </w:rPr>
+            </w:pPr>
+            <w:r>
+              <w:rPr>
+                <w:rFonts w:ascii="Calibri" w:hAnsi="Calibri" w:cs="Calibri"/>
+                <w:color w:val="000000"/>
+                <w:sz w:val="20"/>
+              </w:rPr>
+              <w:t xml:space="preserve">FULL_TIME_POSITION, PREVAILING_WAGE, SOC_NAME, </w:t>
+            </w:r>
+            <w:proofErr w:type="spellStart"/>
+            <w:r>
+              <w:rPr>
+                <w:rFonts w:ascii="Calibri" w:hAnsi="Calibri" w:cs="Calibri"/>
+                <w:color w:val="000000"/>
+                <w:sz w:val="20"/>
+              </w:rPr>
+              <w:t>lon</w:t>
+            </w:r>
+            <w:proofErr w:type="spellEnd"/>
+            <w:r>
+              <w:rPr>
+                <w:rFonts w:ascii="Calibri" w:hAnsi="Calibri" w:cs="Calibri"/>
+                <w:color w:val="000000"/>
+                <w:sz w:val="20"/>
+              </w:rPr>
+              <w:t xml:space="preserve">, </w:t>
+            </w:r>
+            <w:proofErr w:type="spellStart"/>
+            <w:r>
+              <w:rPr>
+                <w:rFonts w:ascii="Calibri" w:hAnsi="Calibri" w:cs="Calibri"/>
+                <w:color w:val="000000"/>
+                <w:sz w:val="20"/>
+              </w:rPr>
+              <w:t>lat</w:t>
+            </w:r>
+            <w:proofErr w:type="spellEnd"/>
+            <w:r>
+              <w:rPr>
+                <w:rFonts w:ascii="Calibri" w:hAnsi="Calibri" w:cs="Calibri"/>
+                <w:color w:val="000000"/>
+                <w:sz w:val="20"/>
+              </w:rPr>
+              <w:t xml:space="preserve">, </w:t>
+            </w:r>
+            <w:proofErr w:type="spellStart"/>
+            <w:r>
+              <w:rPr>
+                <w:rFonts w:ascii="Calibri" w:hAnsi="Calibri" w:cs="Calibri"/>
+                <w:color w:val="000000"/>
+                <w:sz w:val="20"/>
+              </w:rPr>
+              <w:t>county_fips</w:t>
+            </w:r>
+            <w:proofErr w:type="spellEnd"/>
+            <w:r>
+              <w:rPr>
+                <w:rFonts w:ascii="Calibri" w:hAnsi="Calibri" w:cs="Calibri"/>
+                <w:color w:val="000000"/>
+                <w:sz w:val="20"/>
+              </w:rPr>
+              <w:t xml:space="preserve">, </w:t>
+            </w:r>
+            <w:proofErr w:type="spellStart"/>
+            <w:r>
+              <w:rPr>
+                <w:rFonts w:ascii="Calibri" w:hAnsi="Calibri" w:cs="Calibri"/>
+                <w:color w:val="000000"/>
+                <w:sz w:val="20"/>
+              </w:rPr>
+              <w:t>county_pop</w:t>
+            </w:r>
+            <w:proofErr w:type="spellEnd"/>
+            <w:r>
+              <w:rPr>
+                <w:rFonts w:ascii="Calibri" w:hAnsi="Calibri" w:cs="Calibri"/>
+                <w:color w:val="000000"/>
+                <w:sz w:val="20"/>
+              </w:rPr>
+              <w:t xml:space="preserve">, </w:t>
+            </w:r>
+            <w:proofErr w:type="spellStart"/>
+            <w:r>
+              <w:rPr>
+                <w:rFonts w:ascii="Calibri" w:hAnsi="Calibri" w:cs="Calibri"/>
+                <w:color w:val="000000"/>
+                <w:sz w:val="20"/>
+              </w:rPr>
+              <w:t>state_code</w:t>
+            </w:r>
+            <w:proofErr w:type="spellEnd"/>
+          </w:p>
+        </w:tc>
+        <w:tc>
+          <w:tcPr>
+            <w:tcW w:w="1360" w:type="dxa"/>
+            <w:vAlign w:val="bottom"/>
+          </w:tcPr>
+          <w:p>
+            <w:pPr>
+              <w:rPr>
+                <w:rFonts w:ascii="Calibri" w:hAnsi="Calibri" w:cs="Calibri"/>
+                <w:color w:val="000000"/>
+                <w:sz w:val="20"/>
+              </w:rPr>
+            </w:pPr>
+            <w:r>
+              <w:rPr>
+                <w:rFonts w:ascii="Calibri" w:hAnsi="Calibri" w:cs="Calibri"/>
+                <w:color w:val="000000"/>
+                <w:sz w:val="20"/>
+              </w:rPr>
+              <w:t>1</w:t>
+            </w:r>
+          </w:p>
+          <w:p>
+            <w:pPr>
+              <w:rPr>
+                <w:rFonts w:ascii="Calibri" w:hAnsi="Calibri" w:cs="Calibri"/>
+                <w:color w:val="000000"/>
+                <w:sz w:val="20"/>
+              </w:rPr>
+            </w:pPr>
+            <w:r>
+              <w:rPr>
+                <w:rFonts w:ascii="Calibri" w:hAnsi="Calibri" w:cs="Calibri"/>
+                <w:color w:val="000000"/>
+                <w:sz w:val="20"/>
+              </w:rPr>
+              <w:t>Hinge</w:t>
+            </w:r>
+          </w:p>
+          <w:p>
+            <w:pPr>
+              <w:rPr>
+                <w:rFonts w:ascii="Calibri" w:hAnsi="Calibri" w:cs="Calibri"/>
+                <w:color w:val="000000"/>
+                <w:sz w:val="20"/>
+              </w:rPr>
+            </w:pPr>
+            <w:r>
+              <w:rPr>
+                <w:rFonts w:ascii="Calibri" w:hAnsi="Calibri" w:cs="Calibri"/>
+                <w:color w:val="000000"/>
+                <w:sz w:val="20"/>
+              </w:rPr>
+              <w:t>5</w:t>
+            </w:r>
+          </w:p>
+          <w:p>
+            <w:pPr>
+              <w:rPr>
+                <w:rFonts w:ascii="Calibri" w:hAnsi="Calibri" w:cs="Calibri"/>
+                <w:color w:val="000000"/>
+                <w:sz w:val="20"/>
+              </w:rPr>
+            </w:pPr>
+            <w:r>
+              <w:rPr>
+                <w:rFonts w:ascii="Calibri" w:hAnsi="Calibri" w:cs="Calibri"/>
+                <w:color w:val="000000"/>
+                <w:sz w:val="20"/>
+              </w:rPr>
+              <w:t>L2</w:t>
+            </w:r>
+          </w:p>
+          <w:p>
+            <w:pPr>
+              <w:rPr>
+                <w:rFonts w:ascii="Calibri" w:hAnsi="Calibri" w:cs="Calibri"/>
+                <w:color w:val="000000"/>
+                <w:sz w:val="20"/>
+              </w:rPr>
+            </w:pPr>
+            <w:r>
+              <w:rPr>
+                <w:rFonts w:ascii="Calibri" w:hAnsi="Calibri" w:cs="Calibri"/>
+                <w:color w:val="000000"/>
+                <w:sz w:val="20"/>
+              </w:rPr>
+              <w:t>Class Weights</w:t>
+            </w:r>
+          </w:p>
+        </w:tc>
+        <w:tc>
+          <w:tcPr>
+            <w:tcW w:w="1260" w:type="dxa"/>
+            <w:vAlign w:val="bottom"/>
+          </w:tcPr>
+          <w:p>
+            <w:pPr>
+              <w:rPr>
+                <w:rFonts w:ascii="Calibri" w:hAnsi="Calibri" w:cs="Calibri"/>
+                <w:color w:val="000000"/>
+                <w:sz w:val="20"/>
+              </w:rPr>
+            </w:pPr>
+            <w:r>
+              <w:rPr>
+                <w:rFonts w:ascii="Calibri" w:hAnsi="Calibri" w:cs="Calibri"/>
+                <w:color w:val="000000"/>
+              </w:rPr>
+              <w:t>NA</w:t>
+            </w:r>
+          </w:p>
+        </w:tc>
+        <w:tc>
+          <w:tcPr>
+            <w:tcW w:w="990" w:type="dxa"/>
+            <w:vAlign w:val="bottom"/>
+          </w:tcPr>
+          <w:p>
+            <w:pPr>
+              <w:rPr>
+                <w:rFonts w:ascii="Calibri" w:hAnsi="Calibri" w:cs="Calibri"/>
+                <w:color w:val="000000"/>
+                <w:sz w:val="20"/>
+              </w:rPr>
+            </w:pPr>
+            <w:r>
+              <w:rPr>
+                <w:rFonts w:ascii="Calibri" w:hAnsi="Calibri" w:cs="Calibri"/>
+                <w:color w:val="000000"/>
+              </w:rPr>
+              <w:t>TRUE</w:t>
+            </w:r>
+          </w:p>
+        </w:tc>
+        <w:tc>
+          <w:tcPr>
+            <w:tcW w:w="990" w:type="dxa"/>
+            <w:vAlign w:val="bottom"/>
+          </w:tcPr>
+          <w:p>
+            <w:pPr>
+              <w:rPr>
+                <w:rFonts w:ascii="Calibri" w:hAnsi="Calibri" w:cs="Calibri"/>
+                <w:color w:val="000000"/>
+                <w:sz w:val="20"/>
+              </w:rPr>
+            </w:pPr>
+            <w:r>
+              <w:rPr>
+                <w:rFonts w:ascii="Calibri" w:hAnsi="Calibri" w:cs="Calibri"/>
+                <w:color w:val="000000"/>
+              </w:rPr>
+              <w:t>0.84923</w:t>
+            </w:r>
+          </w:p>
+        </w:tc>
+        <w:tc>
+          <w:tcPr>
+            <w:tcW w:w="1800" w:type="dxa"/>
+            <w:vAlign w:val="bottom"/>
+          </w:tcPr>
+          <w:p>
+            <w:pPr>
+              <w:rPr>
+                <w:rFonts w:ascii="Calibri" w:hAnsi="Calibri" w:cs="Calibri"/>
+                <w:color w:val="000000"/>
+                <w:sz w:val="20"/>
+              </w:rPr>
+            </w:pPr>
+            <w:r>
+              <w:rPr>
+                <w:rFonts w:ascii="Calibri" w:hAnsi="Calibri" w:cs="Calibri"/>
+                <w:color w:val="000000"/>
+              </w:rPr>
+              <w:t>0.98; 0.86; 0.92</w:t>
+            </w:r>
+          </w:p>
+        </w:tc>
+        <w:tc>
+          <w:tcPr>
+            <w:tcW w:w="2070" w:type="dxa"/>
+            <w:vAlign w:val="bottom"/>
+          </w:tcPr>
+          <w:p>
+            <w:pPr>
+              <w:rPr>
+                <w:rFonts w:ascii="Calibri" w:hAnsi="Calibri" w:cs="Calibri"/>
+                <w:color w:val="000000"/>
+                <w:sz w:val="20"/>
+              </w:rPr>
+            </w:pPr>
+            <w:r>
+              <w:rPr>
+                <w:rFonts w:ascii="Calibri" w:hAnsi="Calibri" w:cs="Calibri"/>
+                <w:color w:val="000000"/>
+              </w:rPr>
+              <w:t>0.09; 0.46; 0.16</w:t>
+            </w:r>
+          </w:p>
+        </w:tc>
+        <w:tc>
+          <w:tcPr>
+            <w:tcW w:w="2340" w:type="dxa"/>
+            <w:vAlign w:val="bottom"/>
+          </w:tcPr>
+          <w:p>
+            <w:pPr>
+              <w:rPr>
+                <w:rFonts w:ascii="Calibri" w:hAnsi="Calibri" w:cs="Calibri"/>
+                <w:color w:val="000000"/>
+                <w:sz w:val="20"/>
+              </w:rPr>
+            </w:pPr>
+            <w:r>
+              <w:rPr>
+                <w:rFonts w:ascii="Calibri" w:hAnsi="Calibri" w:cs="Calibri"/>
+                <w:color w:val="000000"/>
+              </w:rPr>
+              <w:t>0.92; 0.16; 0.89</w:t>
+            </w:r>
+          </w:p>
+        </w:tc>
+      </w:tr>
+      <w:tr>
+        <w:tc>
+          <w:tcPr>
+            <w:tcW w:w="3045" w:type="dxa"/>
+            <w:vAlign w:val="bottom"/>
+          </w:tcPr>
+          <w:p>
+            <w:pPr>
+              <w:rPr>
+                <w:rFonts w:ascii="Calibri" w:hAnsi="Calibri" w:cs="Calibri"/>
+                <w:color w:val="000000"/>
+                <w:sz w:val="20"/>
+              </w:rPr>
+            </w:pPr>
+            <w:r>
+              <w:rPr>
+                <w:rFonts w:ascii="Calibri" w:hAnsi="Calibri" w:cs="Calibri"/>
+                <w:color w:val="000000"/>
+                <w:sz w:val="20"/>
+              </w:rPr>
+              <w:t xml:space="preserve">FULL_TIME_POSITION, PREVAILING_WAGE, SOC_NAME, </w:t>
+            </w:r>
+            <w:proofErr w:type="spellStart"/>
+            <w:r>
+              <w:rPr>
+                <w:rFonts w:ascii="Calibri" w:hAnsi="Calibri" w:cs="Calibri"/>
+                <w:color w:val="000000"/>
+                <w:sz w:val="20"/>
+              </w:rPr>
+              <w:t>lon</w:t>
+            </w:r>
+            <w:proofErr w:type="spellEnd"/>
+            <w:r>
+              <w:rPr>
+                <w:rFonts w:ascii="Calibri" w:hAnsi="Calibri" w:cs="Calibri"/>
+                <w:color w:val="000000"/>
+                <w:sz w:val="20"/>
+              </w:rPr>
+              <w:t xml:space="preserve">, </w:t>
+            </w:r>
+            <w:proofErr w:type="spellStart"/>
+            <w:r>
+              <w:rPr>
+                <w:rFonts w:ascii="Calibri" w:hAnsi="Calibri" w:cs="Calibri"/>
+                <w:color w:val="000000"/>
+                <w:sz w:val="20"/>
+              </w:rPr>
+              <w:t>lat</w:t>
+            </w:r>
+            <w:proofErr w:type="spellEnd"/>
+            <w:r>
+              <w:rPr>
+                <w:rFonts w:ascii="Calibri" w:hAnsi="Calibri" w:cs="Calibri"/>
+                <w:color w:val="000000"/>
+                <w:sz w:val="20"/>
+              </w:rPr>
+              <w:t xml:space="preserve">, </w:t>
+            </w:r>
+            <w:proofErr w:type="spellStart"/>
+            <w:r>
+              <w:rPr>
+                <w:rFonts w:ascii="Calibri" w:hAnsi="Calibri" w:cs="Calibri"/>
+                <w:color w:val="000000"/>
+                <w:sz w:val="20"/>
+              </w:rPr>
+              <w:t>county_fips</w:t>
+            </w:r>
+            <w:proofErr w:type="spellEnd"/>
+            <w:r>
+              <w:rPr>
+                <w:rFonts w:ascii="Calibri" w:hAnsi="Calibri" w:cs="Calibri"/>
+                <w:color w:val="000000"/>
+                <w:sz w:val="20"/>
+              </w:rPr>
+              <w:t xml:space="preserve">, </w:t>
+            </w:r>
+            <w:proofErr w:type="spellStart"/>
+            <w:r>
+              <w:rPr>
+                <w:rFonts w:ascii="Calibri" w:hAnsi="Calibri" w:cs="Calibri"/>
+                <w:color w:val="000000"/>
+                <w:sz w:val="20"/>
+              </w:rPr>
+              <w:t>county_pop</w:t>
+            </w:r>
+            <w:proofErr w:type="spellEnd"/>
+            <w:r>
+              <w:rPr>
+                <w:rFonts w:ascii="Calibri" w:hAnsi="Calibri" w:cs="Calibri"/>
+                <w:color w:val="000000"/>
+                <w:sz w:val="20"/>
+              </w:rPr>
+              <w:t xml:space="preserve">, </w:t>
+            </w:r>
+            <w:proofErr w:type="spellStart"/>
+            <w:r>
+              <w:rPr>
+                <w:rFonts w:ascii="Calibri" w:hAnsi="Calibri" w:cs="Calibri"/>
+                <w:color w:val="000000"/>
+                <w:sz w:val="20"/>
+              </w:rPr>
+              <w:t>state_code</w:t>
+            </w:r>
+            <w:proofErr w:type="spellEnd"/>
+          </w:p>
+        </w:tc>
+        <w:tc>
+          <w:tcPr>
+            <w:tcW w:w="1360" w:type="dxa"/>
+            <w:vAlign w:val="bottom"/>
+          </w:tcPr>
+          <w:p>
+            <w:pPr>
+              <w:rPr>
+                <w:rFonts w:ascii="Calibri" w:hAnsi="Calibri" w:cs="Calibri"/>
+                <w:color w:val="000000"/>
+                <w:sz w:val="20"/>
+              </w:rPr>
+            </w:pPr>
+            <w:r>
+              <w:rPr>
+                <w:rFonts w:ascii="Calibri" w:hAnsi="Calibri" w:cs="Calibri"/>
+                <w:color w:val="000000"/>
+                <w:sz w:val="20"/>
+              </w:rPr>
+              <w:t>10</w:t>
+            </w:r>
+          </w:p>
+          <w:p>
+            <w:pPr>
+              <w:rPr>
+                <w:rFonts w:ascii="Calibri" w:hAnsi="Calibri" w:cs="Calibri"/>
+                <w:color w:val="000000"/>
+                <w:sz w:val="20"/>
+              </w:rPr>
+            </w:pPr>
+            <w:r>
+              <w:rPr>
+                <w:rFonts w:ascii="Calibri" w:hAnsi="Calibri" w:cs="Calibri"/>
+                <w:color w:val="000000"/>
+                <w:sz w:val="20"/>
+              </w:rPr>
+              <w:t>Log</w:t>
+            </w:r>
+          </w:p>
+          <w:p>
+            <w:pPr>
+              <w:rPr>
+                <w:rFonts w:ascii="Calibri" w:hAnsi="Calibri" w:cs="Calibri"/>
+                <w:color w:val="000000"/>
+                <w:sz w:val="20"/>
+              </w:rPr>
+            </w:pPr>
+            <w:r>
+              <w:rPr>
+                <w:rFonts w:ascii="Calibri" w:hAnsi="Calibri" w:cs="Calibri"/>
+                <w:color w:val="000000"/>
+                <w:sz w:val="20"/>
+              </w:rPr>
+              <w:t>5</w:t>
+            </w:r>
+          </w:p>
+          <w:p>
+            <w:pPr>
+              <w:rPr>
+                <w:rFonts w:ascii="Calibri" w:hAnsi="Calibri" w:cs="Calibri"/>
+                <w:color w:val="000000"/>
+                <w:sz w:val="20"/>
+              </w:rPr>
+            </w:pPr>
+            <w:r>
+              <w:rPr>
+                <w:rFonts w:ascii="Calibri" w:hAnsi="Calibri" w:cs="Calibri"/>
+                <w:color w:val="000000"/>
+                <w:sz w:val="20"/>
+              </w:rPr>
+              <w:t>L2</w:t>
+            </w:r>
+          </w:p>
+          <w:p>
+            <w:pPr>
+              <w:rPr>
+                <w:rFonts w:ascii="Calibri" w:hAnsi="Calibri" w:cs="Calibri"/>
+                <w:color w:val="000000"/>
+                <w:sz w:val="20"/>
+              </w:rPr>
+            </w:pPr>
+            <w:r>
+              <w:rPr>
+                <w:rFonts w:ascii="Calibri" w:hAnsi="Calibri" w:cs="Calibri"/>
+                <w:color w:val="000000"/>
+                <w:sz w:val="20"/>
+              </w:rPr>
+              <w:t>Class Weights</w:t>
+            </w:r>
+          </w:p>
+        </w:tc>
+        <w:tc>
+          <w:tcPr>
+            <w:tcW w:w="1260" w:type="dxa"/>
+            <w:vAlign w:val="bottom"/>
+          </w:tcPr>
+          <w:p>
+            <w:pPr>
+              <w:rPr>
+                <w:rFonts w:ascii="Calibri" w:hAnsi="Calibri" w:cs="Calibri"/>
+                <w:color w:val="000000"/>
+                <w:sz w:val="20"/>
+              </w:rPr>
+            </w:pPr>
+            <w:r>
+              <w:rPr>
+                <w:rFonts w:ascii="Calibri" w:hAnsi="Calibri" w:cs="Calibri"/>
+                <w:color w:val="000000"/>
+              </w:rPr>
+              <w:t>NA</w:t>
+            </w:r>
+          </w:p>
+        </w:tc>
+        <w:tc>
+          <w:tcPr>
+            <w:tcW w:w="990" w:type="dxa"/>
+            <w:vAlign w:val="bottom"/>
+          </w:tcPr>
+          <w:p>
+            <w:pPr>
+              <w:rPr>
+                <w:rFonts w:ascii="Calibri" w:hAnsi="Calibri" w:cs="Calibri"/>
+                <w:color w:val="000000"/>
+                <w:sz w:val="20"/>
+              </w:rPr>
+            </w:pPr>
+            <w:r>
+              <w:rPr>
+                <w:rFonts w:ascii="Calibri" w:hAnsi="Calibri" w:cs="Calibri"/>
+                <w:color w:val="000000"/>
+              </w:rPr>
+              <w:t>TRUE</w:t>
+            </w:r>
+          </w:p>
+        </w:tc>
+        <w:tc>
+          <w:tcPr>
+            <w:tcW w:w="990" w:type="dxa"/>
+            <w:vAlign w:val="bottom"/>
+          </w:tcPr>
+          <w:p>
+            <w:pPr>
+              <w:rPr>
+                <w:rFonts w:ascii="Calibri" w:hAnsi="Calibri" w:cs="Calibri"/>
+                <w:color w:val="000000"/>
+                <w:sz w:val="20"/>
+              </w:rPr>
+            </w:pPr>
+            <w:r>
+              <w:rPr>
+                <w:rFonts w:ascii="Calibri" w:hAnsi="Calibri" w:cs="Calibri"/>
+                <w:color w:val="000000"/>
+              </w:rPr>
+              <w:t>0.96965</w:t>
+            </w:r>
+          </w:p>
+        </w:tc>
+        <w:tc>
+          <w:tcPr>
+            <w:tcW w:w="1800" w:type="dxa"/>
+            <w:vAlign w:val="bottom"/>
+          </w:tcPr>
+          <w:p>
+            <w:pPr>
+              <w:rPr>
+                <w:rFonts w:ascii="Calibri" w:hAnsi="Calibri" w:cs="Calibri"/>
+                <w:color w:val="000000"/>
+                <w:sz w:val="20"/>
+              </w:rPr>
+            </w:pPr>
+            <w:r>
+              <w:rPr>
+                <w:rFonts w:ascii="Calibri" w:hAnsi="Calibri" w:cs="Calibri"/>
+                <w:color w:val="000000"/>
+              </w:rPr>
+              <w:t>0.97; 0.00; 0.94</w:t>
+            </w:r>
+          </w:p>
+        </w:tc>
+        <w:tc>
+          <w:tcPr>
+            <w:tcW w:w="2070" w:type="dxa"/>
+            <w:vAlign w:val="bottom"/>
+          </w:tcPr>
+          <w:p>
+            <w:pPr>
+              <w:rPr>
+                <w:rFonts w:ascii="Calibri" w:hAnsi="Calibri" w:cs="Calibri"/>
+                <w:color w:val="000000"/>
+                <w:sz w:val="20"/>
+              </w:rPr>
+            </w:pPr>
+            <w:r>
+              <w:rPr>
+                <w:rFonts w:ascii="Calibri" w:hAnsi="Calibri" w:cs="Calibri"/>
+                <w:color w:val="000000"/>
+              </w:rPr>
+              <w:t>1.00; 0.00; 0.97</w:t>
+            </w:r>
+          </w:p>
+        </w:tc>
+        <w:tc>
+          <w:tcPr>
+            <w:tcW w:w="2340" w:type="dxa"/>
+            <w:vAlign w:val="bottom"/>
+          </w:tcPr>
+          <w:p>
+            <w:pPr>
+              <w:rPr>
+                <w:rFonts w:ascii="Calibri" w:hAnsi="Calibri" w:cs="Calibri"/>
+                <w:color w:val="000000"/>
+                <w:sz w:val="20"/>
+              </w:rPr>
+            </w:pPr>
+            <w:r>
+              <w:rPr>
+                <w:rFonts w:ascii="Calibri" w:hAnsi="Calibri" w:cs="Calibri"/>
+                <w:color w:val="000000"/>
+              </w:rPr>
+              <w:t>0.98; 0.00; 0.95</w:t>
+            </w:r>
+          </w:p>
+        </w:tc>
+      </w:tr>
+      <w:tr>
+        <w:tc>
+          <w:tcPr>
+            <w:tcW w:w="3045" w:type="dxa"/>
+            <w:vAlign w:val="bottom"/>
+          </w:tcPr>
+          <w:p>
+            <w:pPr>
+              <w:rPr>
+                <w:rFonts w:ascii="Calibri" w:hAnsi="Calibri" w:cs="Calibri"/>
+                <w:color w:val="000000"/>
+                <w:sz w:val="20"/>
+              </w:rPr>
+            </w:pPr>
+            <w:r>
+              <w:rPr>
+                <w:rFonts w:ascii="Calibri" w:hAnsi="Calibri" w:cs="Calibri"/>
+                <w:color w:val="000000"/>
+                <w:sz w:val="20"/>
+              </w:rPr>
+              <w:t xml:space="preserve">FULL_TIME_POSITION, PREVAILING_WAGE, SOC_NAME, </w:t>
+            </w:r>
+            <w:proofErr w:type="spellStart"/>
+            <w:r>
+              <w:rPr>
+                <w:rFonts w:ascii="Calibri" w:hAnsi="Calibri" w:cs="Calibri"/>
+                <w:color w:val="000000"/>
+                <w:sz w:val="20"/>
+              </w:rPr>
+              <w:t>lon</w:t>
+            </w:r>
+            <w:proofErr w:type="spellEnd"/>
+            <w:r>
+              <w:rPr>
+                <w:rFonts w:ascii="Calibri" w:hAnsi="Calibri" w:cs="Calibri"/>
+                <w:color w:val="000000"/>
+                <w:sz w:val="20"/>
+              </w:rPr>
+              <w:t xml:space="preserve">, </w:t>
+            </w:r>
+            <w:proofErr w:type="spellStart"/>
+            <w:r>
+              <w:rPr>
+                <w:rFonts w:ascii="Calibri" w:hAnsi="Calibri" w:cs="Calibri"/>
+                <w:color w:val="000000"/>
+                <w:sz w:val="20"/>
+              </w:rPr>
+              <w:t>lat</w:t>
+            </w:r>
+            <w:proofErr w:type="spellEnd"/>
+            <w:r>
+              <w:rPr>
+                <w:rFonts w:ascii="Calibri" w:hAnsi="Calibri" w:cs="Calibri"/>
+                <w:color w:val="000000"/>
+                <w:sz w:val="20"/>
+              </w:rPr>
+              <w:t xml:space="preserve">, </w:t>
+            </w:r>
+            <w:proofErr w:type="spellStart"/>
+            <w:r>
+              <w:rPr>
+                <w:rFonts w:ascii="Calibri" w:hAnsi="Calibri" w:cs="Calibri"/>
+                <w:color w:val="000000"/>
+                <w:sz w:val="20"/>
+              </w:rPr>
+              <w:t>county_fips</w:t>
+            </w:r>
+            <w:proofErr w:type="spellEnd"/>
+            <w:r>
+              <w:rPr>
+                <w:rFonts w:ascii="Calibri" w:hAnsi="Calibri" w:cs="Calibri"/>
+                <w:color w:val="000000"/>
+                <w:sz w:val="20"/>
+              </w:rPr>
+              <w:t xml:space="preserve">, </w:t>
+            </w:r>
+            <w:proofErr w:type="spellStart"/>
+            <w:r>
+              <w:rPr>
+                <w:rFonts w:ascii="Calibri" w:hAnsi="Calibri" w:cs="Calibri"/>
+                <w:color w:val="000000"/>
+                <w:sz w:val="20"/>
+              </w:rPr>
+              <w:t>county_pop</w:t>
+            </w:r>
+            <w:proofErr w:type="spellEnd"/>
+            <w:r>
+              <w:rPr>
+                <w:rFonts w:ascii="Calibri" w:hAnsi="Calibri" w:cs="Calibri"/>
+                <w:color w:val="000000"/>
+                <w:sz w:val="20"/>
+              </w:rPr>
+              <w:t xml:space="preserve">, </w:t>
+            </w:r>
+            <w:proofErr w:type="spellStart"/>
+            <w:r>
+              <w:rPr>
+                <w:rFonts w:ascii="Calibri" w:hAnsi="Calibri" w:cs="Calibri"/>
+                <w:color w:val="000000"/>
+                <w:sz w:val="20"/>
+              </w:rPr>
+              <w:t>state_code</w:t>
+            </w:r>
+            <w:proofErr w:type="spellEnd"/>
+          </w:p>
+        </w:tc>
+        <w:tc>
+          <w:tcPr>
+            <w:tcW w:w="1360" w:type="dxa"/>
+            <w:vAlign w:val="bottom"/>
+          </w:tcPr>
+          <w:p>
+            <w:pPr>
+              <w:rPr>
+                <w:rFonts w:ascii="Calibri" w:hAnsi="Calibri" w:cs="Calibri"/>
+                <w:color w:val="000000"/>
+                <w:sz w:val="20"/>
+              </w:rPr>
+            </w:pPr>
+            <w:r>
+              <w:rPr>
+                <w:rFonts w:ascii="Calibri" w:hAnsi="Calibri" w:cs="Calibri"/>
+                <w:color w:val="000000"/>
+                <w:sz w:val="20"/>
+              </w:rPr>
+              <w:t>1</w:t>
+            </w:r>
+          </w:p>
+          <w:p>
+            <w:pPr>
+              <w:rPr>
+                <w:rFonts w:ascii="Calibri" w:hAnsi="Calibri" w:cs="Calibri"/>
+                <w:color w:val="000000"/>
+                <w:sz w:val="20"/>
+              </w:rPr>
+            </w:pPr>
+            <w:r>
+              <w:rPr>
+                <w:rFonts w:ascii="Calibri" w:hAnsi="Calibri" w:cs="Calibri"/>
+                <w:color w:val="000000"/>
+                <w:sz w:val="20"/>
+              </w:rPr>
+              <w:t>Hinge</w:t>
+            </w:r>
+          </w:p>
+          <w:p>
+            <w:pPr>
+              <w:rPr>
+                <w:rFonts w:ascii="Calibri" w:hAnsi="Calibri" w:cs="Calibri"/>
+                <w:color w:val="000000"/>
+                <w:sz w:val="20"/>
+              </w:rPr>
+            </w:pPr>
+            <w:r>
+              <w:rPr>
+                <w:rFonts w:ascii="Calibri" w:hAnsi="Calibri" w:cs="Calibri"/>
+                <w:color w:val="000000"/>
+                <w:sz w:val="20"/>
+              </w:rPr>
+              <w:t>5</w:t>
+            </w:r>
+          </w:p>
+          <w:p>
+            <w:pPr>
+              <w:rPr>
+                <w:rFonts w:ascii="Calibri" w:hAnsi="Calibri" w:cs="Calibri"/>
+                <w:color w:val="000000"/>
+                <w:sz w:val="20"/>
+              </w:rPr>
+            </w:pPr>
+            <w:r>
+              <w:rPr>
+                <w:rFonts w:ascii="Calibri" w:hAnsi="Calibri" w:cs="Calibri"/>
+                <w:color w:val="000000"/>
+                <w:sz w:val="20"/>
+              </w:rPr>
+              <w:t>L2</w:t>
+            </w:r>
+          </w:p>
+          <w:p>
+            <w:pPr>
+              <w:rPr>
+                <w:rFonts w:ascii="Calibri" w:hAnsi="Calibri" w:cs="Calibri"/>
+                <w:color w:val="000000"/>
+                <w:sz w:val="20"/>
+              </w:rPr>
+            </w:pPr>
+            <w:r>
+              <w:rPr>
+                <w:rFonts w:ascii="Calibri" w:hAnsi="Calibri" w:cs="Calibri"/>
+                <w:color w:val="000000"/>
+                <w:sz w:val="20"/>
+              </w:rPr>
+              <w:t>SMOTE</w:t>
+            </w:r>
+          </w:p>
+        </w:tc>
+        <w:tc>
+          <w:tcPr>
+            <w:tcW w:w="1260" w:type="dxa"/>
+            <w:vAlign w:val="bottom"/>
+          </w:tcPr>
+          <w:p>
+            <w:pPr>
+              <w:rPr>
+                <w:rFonts w:ascii="Calibri" w:hAnsi="Calibri" w:cs="Calibri"/>
+                <w:color w:val="000000"/>
+                <w:sz w:val="20"/>
+              </w:rPr>
+            </w:pPr>
+            <w:r>
+              <w:rPr>
+                <w:rFonts w:ascii="Calibri" w:hAnsi="Calibri" w:cs="Calibri"/>
+                <w:color w:val="000000"/>
+              </w:rPr>
+              <w:t>NA</w:t>
+            </w:r>
+          </w:p>
+        </w:tc>
+        <w:tc>
+          <w:tcPr>
+            <w:tcW w:w="990" w:type="dxa"/>
+            <w:vAlign w:val="bottom"/>
+          </w:tcPr>
+          <w:p>
+            <w:pPr>
+              <w:rPr>
+                <w:rFonts w:ascii="Calibri" w:hAnsi="Calibri" w:cs="Calibri"/>
+                <w:color w:val="000000"/>
+                <w:sz w:val="20"/>
+              </w:rPr>
+            </w:pPr>
+            <w:r>
+              <w:rPr>
+                <w:rFonts w:ascii="Calibri" w:hAnsi="Calibri" w:cs="Calibri"/>
+                <w:color w:val="000000"/>
+              </w:rPr>
+              <w:t>TRUE</w:t>
+            </w:r>
+          </w:p>
+        </w:tc>
+        <w:tc>
+          <w:tcPr>
+            <w:tcW w:w="990" w:type="dxa"/>
+            <w:vAlign w:val="bottom"/>
+          </w:tcPr>
+          <w:p>
+            <w:pPr>
+              <w:rPr>
+                <w:rFonts w:ascii="Calibri" w:hAnsi="Calibri" w:cs="Calibri"/>
+                <w:color w:val="000000"/>
+                <w:sz w:val="20"/>
+              </w:rPr>
+            </w:pPr>
+            <w:r>
+              <w:rPr>
+                <w:rFonts w:ascii="Calibri" w:hAnsi="Calibri" w:cs="Calibri"/>
+                <w:color w:val="000000"/>
+              </w:rPr>
+              <w:t>0.61507</w:t>
+            </w:r>
+          </w:p>
+        </w:tc>
+        <w:tc>
+          <w:tcPr>
+            <w:tcW w:w="1800" w:type="dxa"/>
+            <w:vAlign w:val="bottom"/>
+          </w:tcPr>
+          <w:p>
+            <w:pPr>
+              <w:rPr>
+                <w:rFonts w:ascii="Calibri" w:hAnsi="Calibri" w:cs="Calibri"/>
+                <w:color w:val="000000"/>
+                <w:sz w:val="20"/>
+              </w:rPr>
+            </w:pPr>
+            <w:r>
+              <w:rPr>
+                <w:rFonts w:ascii="Calibri" w:hAnsi="Calibri" w:cs="Calibri"/>
+                <w:color w:val="000000"/>
+              </w:rPr>
+              <w:t>0.98; 0.61; 0.76</w:t>
+            </w:r>
+          </w:p>
+        </w:tc>
+        <w:tc>
+          <w:tcPr>
+            <w:tcW w:w="2070" w:type="dxa"/>
+            <w:vAlign w:val="bottom"/>
+          </w:tcPr>
+          <w:p>
+            <w:pPr>
+              <w:rPr>
+                <w:rFonts w:ascii="Calibri" w:hAnsi="Calibri" w:cs="Calibri"/>
+                <w:color w:val="000000"/>
+                <w:sz w:val="20"/>
+              </w:rPr>
+            </w:pPr>
+            <w:r>
+              <w:rPr>
+                <w:rFonts w:ascii="Calibri" w:hAnsi="Calibri" w:cs="Calibri"/>
+                <w:color w:val="000000"/>
+              </w:rPr>
+              <w:t>0.05; 0.69; 0.10</w:t>
+            </w:r>
+          </w:p>
+        </w:tc>
+        <w:tc>
+          <w:tcPr>
+            <w:tcW w:w="2340" w:type="dxa"/>
+            <w:vAlign w:val="bottom"/>
+          </w:tcPr>
+          <w:p>
+            <w:pPr>
+              <w:rPr>
+                <w:rFonts w:ascii="Calibri" w:hAnsi="Calibri" w:cs="Calibri"/>
+                <w:color w:val="000000"/>
+                <w:sz w:val="20"/>
+              </w:rPr>
+            </w:pPr>
+            <w:r>
+              <w:rPr>
+                <w:rFonts w:ascii="Calibri" w:hAnsi="Calibri" w:cs="Calibri"/>
+                <w:color w:val="000000"/>
+              </w:rPr>
+              <w:t>0.76; 0.10; 0.74</w:t>
             </w:r>
           </w:p>
         </w:tc>
@@ -3338,86 +5175,26 @@
     </w:p>
     <w:p>
       <w:pPr>
-        <w:pStyle w:val="Heading2"/>
-      </w:pPr>
-      <w:r>
-        <w:lastRenderedPageBreak/>
-        <w:t>5.3 Interpreting Full Model Results</w:t>
-      </w:r>
-    </w:p>
-    <w:p>
-      <w:r>
-        <w:t xml:space="preserve">As you can see above, </w:t>
-      </w:r>
-      <w:r>
-        <w:t>most</w:t>
-      </w:r>
-      <w:r>
-        <w:t xml:space="preserve"> of the models have very high accuracy. The only model with less than 96.96% accuracy was the model that did not fit an intercept. The fact that they all have a very high accuracy score should not be that surprising and when taken in context is not very impressive. Of the more than 2,790,000 applications 96.9</w:t>
-      </w:r>
-      <w:r>
-        <w:t>68% of all applications are certified. My best model only has an accuracy score of 96.967% which means that it performs slightly worse than if we randomly flipped a coin to determine whether an application would be certified or denied. My best model does a very good job at predicting certified applications, but it is not perfect. It is also very bad at predicting denied applications</w:t>
-      </w:r>
-      <w:r>
-        <w:t>, even though it is the only model to predict a denied application</w:t>
-      </w:r>
-      <w:r>
-        <w:t>. A precision score of 1.0 means that all the applications that were classified as denied should have been classified as such, but a recall sore of 0.00 means that there were so many false-negative applications that essentially 0% were classified correctly.</w:t>
-      </w:r>
-    </w:p>
-    <w:p>
-      <w:r>
-        <w:t>I wanted a way to visualize my data to see if I could determine why the model was having such a hard time predicting denied applications. I used T-distributed stochastic neighbor embedding (t-SNE) to map my high dimensional data to two dimensions so that I could plot it and look at how applications should be classified. Figure 5 provides a plot in two dimensions of my data after a t-SNE transformation.</w:t>
-      </w:r>
-      <w:r>
-        <w:t xml:space="preserve"> </w:t>
-      </w:r>
-      <w:r>
-        <w:t xml:space="preserve">Looking at this t-SNE plot, I can understand why the model is having a hard time predicting denied applications. There does not seem to be any clear pattern of where denied applications fall on the plot. In fact, they tend to overlap with the certified applications almost perfectly. </w:t>
-      </w:r>
-    </w:p>
-    <w:p>
-      <w:pPr>
         <w:pStyle w:val="Caption"/>
         <w:keepNext/>
       </w:pPr>
       <w:r>
-        <w:t xml:space="preserve">Figure </w:t>
-      </w:r>
-      <w:r>
-        <w:fldChar w:fldCharType="begin"/>
-      </w:r>
-      <w:r>
-        <w:instrText xml:space="preserve"> SEQ Figure \* ARABIC </w:instrText>
-      </w:r>
-      <w:r>
-        <w:fldChar w:fldCharType="separate"/>
-      </w:r>
-      <w:r>
         <w:rPr>
           <w:noProof/>
         </w:rPr>
-        <w:t>5</w:t>
-      </w:r>
-      <w:r>
-        <w:rPr>
-          <w:noProof/>
-        </w:rPr>
-        <w:fldChar w:fldCharType="end"/>
-      </w:r>
-      <w:r>
-        <w:t>: t-SNE Plot of 10,000 Application Records</w:t>
-      </w:r>
-    </w:p>
-    <w:p>
-      <w:r>
-        <w:rPr>
-          <w:noProof/>
-        </w:rPr>
+        <w:lastRenderedPageBreak/>
         <w:drawing>
-          <wp:inline distT="0" distB="0" distL="0" distR="0" wp14:anchorId="268DFC0A" wp14:editId="148F8732">
-            <wp:extent cx="5260932" cy="4162816"/>
+          <wp:anchor distT="0" distB="0" distL="114300" distR="114300" simplePos="0" relativeHeight="251658240" behindDoc="0" locked="0" layoutInCell="1" allowOverlap="1" wp14:anchorId="268DFC0A" wp14:editId="2511E893">
+            <wp:simplePos x="0" y="0"/>
+            <wp:positionH relativeFrom="column">
+              <wp:align>center</wp:align>
+            </wp:positionH>
+            <wp:positionV relativeFrom="paragraph">
+              <wp:posOffset>175260</wp:posOffset>
+            </wp:positionV>
+            <wp:extent cx="5413248" cy="4288536"/>
             <wp:effectExtent l="0" t="0" r="0" b="0"/>
+            <wp:wrapTopAndBottom/>
             <wp:docPr id="1" name="Picture 1"/>
             <wp:cNvGraphicFramePr>
               <a:graphicFrameLocks xmlns:a="http://schemas.openxmlformats.org/drawingml/2006/main" noChangeAspect="1"/>
@@ -3443,7 +5220,7 @@
                   <pic:spPr bwMode="auto">
                     <a:xfrm>
                       <a:off x="0" y="0"/>
-                      <a:ext cx="5281046" cy="4178731"/>
+                      <a:ext cx="5413248" cy="4288536"/>
                     </a:xfrm>
                     <a:prstGeom prst="rect">
                       <a:avLst/>
@@ -3460,13 +5237,45 @@
                 </pic:pic>
               </a:graphicData>
             </a:graphic>
-          </wp:inline>
+            <wp14:sizeRelH relativeFrom="margin">
+              <wp14:pctWidth>0</wp14:pctWidth>
+            </wp14:sizeRelH>
+            <wp14:sizeRelV relativeFrom="margin">
+              <wp14:pctHeight>0</wp14:pctHeight>
+            </wp14:sizeRelV>
+          </wp:anchor>
         </w:drawing>
+      </w:r>
+      <w:r>
+        <w:t xml:space="preserve">Figure </w:t>
+      </w:r>
+      <w:r>
+        <w:fldChar w:fldCharType="begin"/>
+      </w:r>
+      <w:r>
+        <w:instrText xml:space="preserve"> SEQ Figure \* ARABIC </w:instrText>
+      </w:r>
+      <w:r>
+        <w:fldChar w:fldCharType="separate"/>
+      </w:r>
+      <w:r>
+        <w:rPr>
+          <w:noProof/>
+        </w:rPr>
+        <w:t>5</w:t>
+      </w:r>
+      <w:r>
+        <w:rPr>
+          <w:noProof/>
+        </w:rPr>
+        <w:fldChar w:fldCharType="end"/>
+      </w:r>
+      <w:r>
+        <w:t>: t-SNE Plot of 10,000 Application Records</w:t>
       </w:r>
     </w:p>
     <w:p>
       <w:r>
-        <w:lastRenderedPageBreak/>
         <w:t xml:space="preserve">The code used to generate this t-SNE plot can be found </w:t>
       </w:r>
       <w:r>
@@ -3494,6 +5303,8 @@
       <w:r>
         <w:t>6. Discussion</w:t>
       </w:r>
+      <w:bookmarkStart w:id="0" w:name="_GoBack"/>
+      <w:bookmarkEnd w:id="0"/>
     </w:p>
     <w:p>
       <w:r>
@@ -3532,7 +5343,11 @@
     </w:p>
     <w:p>
       <w:r>
-        <w:t xml:space="preserve">If this were my business, my next steps would be to do more research into who decides whether LCAs are approved or denied and how they make those decisions. Many policy decisions like this have some transparency. Rarely do government agencies make decisions without clearly documenting why those decisions are made, especially in circumstances regarding immigration and potential racial bias. If I were going to give advice to a client today, I would advise them to make sure that every field in their application was </w:t>
+        <w:t xml:space="preserve">If this were my business, my next steps would be to do more research into who decides whether LCAs are approved or denied and how they make those decisions. Many policy decisions like this have some transparency. Rarely do government agencies make decisions without clearly documenting why those decisions are made, especially in circumstances regarding immigration and potential racial bias. If I were </w:t>
+      </w:r>
+      <w:r>
+        <w:lastRenderedPageBreak/>
+        <w:t xml:space="preserve">going to give advice to a client today, I would advise them to make sure that every field in their application was </w:t>
       </w:r>
       <w:proofErr w:type="gramStart"/>
       <w:r>
@@ -4523,7 +6338,7 @@
 </file>
 
 <file path=customXml/itemProps1.xml><?xml version="1.0" encoding="utf-8"?>
-<ds:datastoreItem xmlns:ds="http://schemas.openxmlformats.org/officeDocument/2006/customXml" ds:itemID="{762A5019-869F-49AF-A0B7-A683299A0F3C}">
+<ds:datastoreItem xmlns:ds="http://schemas.openxmlformats.org/officeDocument/2006/customXml" ds:itemID="{7DE63883-45DF-49C5-AF23-24B1DB2EACA6}">
   <ds:schemaRefs>
     <ds:schemaRef ds:uri="http://schemas.openxmlformats.org/officeDocument/2006/bibliography"/>
   </ds:schemaRefs>

</xml_diff>